<commit_message>
glava 2 - 90%
</commit_message>
<xml_diff>
--- a/Алгоритмы шифрования.docx
+++ b/Алгоритмы шифрования.docx
@@ -11372,27 +11372,7 @@
           <w:sz w:val="28"/>
           <w:szCs w:val="28"/>
         </w:rPr>
-        <w:t xml:space="preserve"> </w:t>
-      </w:r>
-      <w:proofErr w:type="spellStart"/>
-      <w:r>
-        <w:rPr>
-          <w:rFonts w:eastAsiaTheme="minorEastAsia"/>
-          <w:b/>
-          <w:sz w:val="28"/>
-          <w:szCs w:val="28"/>
-        </w:rPr>
-        <w:t>криптостойкости</w:t>
-      </w:r>
-      <w:proofErr w:type="spellEnd"/>
-      <w:r>
-        <w:rPr>
-          <w:rFonts w:eastAsiaTheme="minorEastAsia"/>
-          <w:b/>
-          <w:sz w:val="28"/>
-          <w:szCs w:val="28"/>
-        </w:rPr>
-        <w:t xml:space="preserve"> Алгоритма </w:t>
+        <w:t xml:space="preserve"> криптостойкости Алгоритма </w:t>
       </w:r>
       <w:r>
         <w:rPr>
@@ -11773,18 +11753,8 @@
           <w:sz w:val="28"/>
           <w:szCs w:val="28"/>
         </w:rPr>
-        <w:t xml:space="preserve"> </w:t>
-      </w:r>
-      <w:proofErr w:type="spellStart"/>
-      <w:r>
-        <w:rPr>
-          <w:rFonts w:eastAsiaTheme="minorEastAsia"/>
-          <w:sz w:val="28"/>
-          <w:szCs w:val="28"/>
-        </w:rPr>
-        <w:t>криптостойкости</w:t>
-      </w:r>
-      <w:proofErr w:type="spellEnd"/>
+        <w:t xml:space="preserve"> криптостойкости</w:t>
+      </w:r>
       <w:r>
         <w:rPr>
           <w:rFonts w:eastAsiaTheme="minorEastAsia"/>
@@ -12052,23 +12022,7 @@
           <w:szCs w:val="28"/>
         </w:rPr>
         <w:softHyphen/>
-        <w:t xml:space="preserve">дов, запас </w:t>
-      </w:r>
-      <w:proofErr w:type="spellStart"/>
-      <w:r>
-        <w:rPr>
-          <w:sz w:val="28"/>
-          <w:szCs w:val="28"/>
-        </w:rPr>
-        <w:t>криптостойкости</w:t>
-      </w:r>
-      <w:proofErr w:type="spellEnd"/>
-      <w:r>
-        <w:rPr>
-          <w:sz w:val="28"/>
-          <w:szCs w:val="28"/>
-        </w:rPr>
-        <w:t xml:space="preserve"> алгоритма экспертами был признан адекватным. </w:t>
+        <w:t xml:space="preserve">дов, запас криптостойкости алгоритма экспертами был признан адекватным. </w:t>
       </w:r>
     </w:p>
     <w:p>
@@ -12102,23 +12056,7 @@
           <w:sz w:val="28"/>
           <w:szCs w:val="28"/>
         </w:rPr>
-        <w:t xml:space="preserve"> о достаточном запасе </w:t>
-      </w:r>
-      <w:proofErr w:type="spellStart"/>
-      <w:r>
-        <w:rPr>
-          <w:sz w:val="28"/>
-          <w:szCs w:val="28"/>
-        </w:rPr>
-        <w:t>криптостойкости</w:t>
-      </w:r>
-      <w:proofErr w:type="spellEnd"/>
-      <w:r>
-        <w:rPr>
-          <w:sz w:val="28"/>
-          <w:szCs w:val="28"/>
-        </w:rPr>
-        <w:t xml:space="preserve"> </w:t>
+        <w:t xml:space="preserve"> о достаточном запасе криптостойкости </w:t>
       </w:r>
       <w:r>
         <w:rPr>
@@ -14717,23 +14655,7 @@
           <w:sz w:val="28"/>
           <w:szCs w:val="24"/>
         </w:rPr>
-        <w:t xml:space="preserve"> является практически нереализуемой. Таким образом, учитывая лёгкость реализации, высокую </w:t>
-      </w:r>
-      <w:proofErr w:type="spellStart"/>
-      <w:r>
-        <w:rPr>
-          <w:sz w:val="28"/>
-          <w:szCs w:val="24"/>
-        </w:rPr>
-        <w:t>криптостойкость</w:t>
-      </w:r>
-      <w:proofErr w:type="spellEnd"/>
-      <w:r>
-        <w:rPr>
-          <w:sz w:val="28"/>
-          <w:szCs w:val="24"/>
-        </w:rPr>
-        <w:t xml:space="preserve"> и повсеместную распространённость, </w:t>
+        <w:t xml:space="preserve"> является практически нереализуемой. Таким образом, учитывая лёгкость реализации, высокую криптостойкость и повсеместную распространённость, </w:t>
       </w:r>
       <w:r>
         <w:rPr>
@@ -20966,16 +20888,7 @@
             <w:szCs w:val="28"/>
             <w:lang w:bidi="ru-RU"/>
           </w:rPr>
-          <m:t>k</m:t>
-        </m:r>
-        <m:r>
-          <w:rPr>
-            <w:rFonts w:ascii="Cambria Math" w:hAnsi="Cambria Math"/>
-            <w:sz w:val="28"/>
-            <w:szCs w:val="28"/>
-            <w:lang w:bidi="ru-RU"/>
-          </w:rPr>
-          <m:t>&lt;4</m:t>
+          <m:t>k&lt;4</m:t>
         </m:r>
       </m:oMath>
       <w:r>
@@ -21235,16 +21148,7 @@
             <w:szCs w:val="28"/>
             <w:lang w:bidi="ru-RU"/>
           </w:rPr>
-          <m:t xml:space="preserve"> </m:t>
-        </m:r>
-        <m:r>
-          <w:rPr>
-            <w:rFonts w:ascii="Cambria Math" w:hAnsi="Cambria Math"/>
-            <w:sz w:val="28"/>
-            <w:szCs w:val="28"/>
-            <w:lang w:bidi="ru-RU"/>
-          </w:rPr>
-          <m:t>k</m:t>
+          <m:t xml:space="preserve"> k</m:t>
         </m:r>
       </m:oMath>
       <w:r>
@@ -21366,7 +21270,7 @@
         <w:rPr>
           <w:sz w:val="28"/>
           <w:szCs w:val="28"/>
-          <w:lang w:val="en-US" w:bidi="ru-RU"/>
+          <w:lang w:bidi="ru-RU"/>
         </w:rPr>
       </w:pPr>
     </w:p>
@@ -21758,7 +21662,7 @@
         <w:rPr>
           <w:sz w:val="28"/>
           <w:szCs w:val="28"/>
-          <w:lang w:val="en-US" w:bidi="ru-RU"/>
+          <w:lang w:bidi="ru-RU"/>
         </w:rPr>
       </w:pPr>
       <w:r>
@@ -21849,16 +21753,7 @@
                 <w:szCs w:val="28"/>
                 <w:lang w:bidi="ru-RU"/>
               </w:rPr>
-              <m:t>…</m:t>
-            </m:r>
-            <m:r>
-              <w:rPr>
-                <w:rFonts w:ascii="Cambria Math" w:hAnsi="Cambria Math"/>
-                <w:sz w:val="28"/>
-                <w:szCs w:val="28"/>
-                <w:lang w:bidi="ru-RU"/>
-              </w:rPr>
-              <m:t>y</m:t>
+              <m:t>…y</m:t>
             </m:r>
           </m:e>
           <m:sub>
@@ -22635,7 +22530,7 @@
           <w:szCs w:val="28"/>
           <w:lang w:bidi="ru-RU"/>
         </w:rPr>
-        <w:t xml:space="preserve"> предположили, что</w:t>
+        <w:t xml:space="preserve"> предположили, что </w:t>
       </w:r>
       <w:r>
         <w:rPr>
@@ -22643,6 +22538,24 @@
           <w:szCs w:val="28"/>
           <w:lang w:bidi="ru-RU"/>
         </w:rPr>
+        <w:t xml:space="preserve">разделение исходного ключа на две половины при формировании раундовых </w:t>
+      </w:r>
+      <w:proofErr w:type="spellStart"/>
+      <w:r>
+        <w:rPr>
+          <w:sz w:val="28"/>
+          <w:szCs w:val="28"/>
+          <w:lang w:bidi="ru-RU"/>
+        </w:rPr>
+        <w:t>подключей</w:t>
+      </w:r>
+      <w:proofErr w:type="spellEnd"/>
+      <w:r>
+        <w:rPr>
+          <w:sz w:val="28"/>
+          <w:szCs w:val="28"/>
+          <w:lang w:bidi="ru-RU"/>
+        </w:rPr>
         <w:t xml:space="preserve"> </w:t>
       </w:r>
       <w:r>
@@ -22651,25 +22564,23 @@
           <w:szCs w:val="28"/>
           <w:lang w:bidi="ru-RU"/>
         </w:rPr>
-        <w:t xml:space="preserve">разделение исходного ключа на две половины при формировании раундовых </w:t>
-      </w:r>
-      <w:proofErr w:type="spellStart"/>
+        <w:t xml:space="preserve"> дает возможность организовать атаку по </w:t>
+      </w:r>
       <w:r>
         <w:rPr>
           <w:sz w:val="28"/>
           <w:szCs w:val="28"/>
           <w:lang w:bidi="ru-RU"/>
         </w:rPr>
-        <w:t>подключей</w:t>
-      </w:r>
-      <w:proofErr w:type="spellEnd"/>
+        <w:t xml:space="preserve">принципу «разделяй и властвуй». </w:t>
+      </w:r>
       <w:r>
         <w:rPr>
           <w:sz w:val="28"/>
           <w:szCs w:val="28"/>
           <w:lang w:bidi="ru-RU"/>
         </w:rPr>
-        <w:t xml:space="preserve"> </w:t>
+        <w:t>Однако реально под</w:t>
       </w:r>
       <w:r>
         <w:rPr>
@@ -22677,34 +22588,8 @@
           <w:szCs w:val="28"/>
           <w:lang w:bidi="ru-RU"/>
         </w:rPr>
-        <w:t xml:space="preserve"> дает возможность организовать атаку по </w:t>
-      </w:r>
-      <w:r>
-        <w:rPr>
-          <w:sz w:val="28"/>
-          <w:szCs w:val="28"/>
-          <w:lang w:bidi="ru-RU"/>
-        </w:rPr>
-        <w:t xml:space="preserve">принципу «разделяй и властвуй». </w:t>
-      </w:r>
-      <w:r>
-        <w:rPr>
-          <w:sz w:val="28"/>
-          <w:szCs w:val="28"/>
-          <w:lang w:bidi="ru-RU"/>
-        </w:rPr>
-        <w:t>Однако реально под</w:t>
-      </w:r>
-      <w:r>
-        <w:rPr>
-          <w:sz w:val="28"/>
-          <w:szCs w:val="28"/>
-          <w:lang w:bidi="ru-RU"/>
-        </w:rPr>
         <w:t>обную атаку провести не удалось.</w:t>
       </w:r>
-      <w:bookmarkStart w:id="11" w:name="_GoBack"/>
-      <w:bookmarkEnd w:id="11"/>
     </w:p>
     <w:p>
       <w:pPr>
@@ -23233,6 +23118,7 @@
           <w:szCs w:val="28"/>
         </w:rPr>
       </w:pPr>
+      <w:proofErr w:type="gramStart"/>
       <w:r>
         <w:rPr>
           <w:rFonts w:eastAsia="Arial"/>
@@ -23334,8 +23220,33 @@
           <w:sz w:val="28"/>
           <w:szCs w:val="28"/>
         </w:rPr>
-        <w:t>, однако его победе помешали иные факторы.</w:t>
-      </w:r>
+        <w:t xml:space="preserve">, однако </w:t>
+      </w:r>
+      <w:r>
+        <w:rPr>
+          <w:rFonts w:eastAsia="Arial"/>
+          <w:sz w:val="28"/>
+          <w:szCs w:val="28"/>
+        </w:rPr>
+        <w:t xml:space="preserve">ввиду сложности алгоритма, было практически невозможно достоверно подтвердить заявленный уровень </w:t>
+      </w:r>
+      <w:r>
+        <w:rPr>
+          <w:rFonts w:eastAsia="Arial"/>
+          <w:sz w:val="28"/>
+          <w:szCs w:val="28"/>
+        </w:rPr>
+        <w:t>крипто</w:t>
+      </w:r>
+      <w:r>
+        <w:rPr>
+          <w:rFonts w:eastAsia="Arial"/>
+          <w:sz w:val="28"/>
+          <w:szCs w:val="28"/>
+        </w:rPr>
+        <w:t>стойкости.</w:t>
+      </w:r>
+      <w:proofErr w:type="gramEnd"/>
     </w:p>
     <w:p>
       <w:pPr>
@@ -23590,7 +23501,7 @@
           <w:szCs w:val="28"/>
         </w:rPr>
       </w:pPr>
-      <w:bookmarkStart w:id="12" w:name="_Ref447888864"/>
+      <w:bookmarkStart w:id="11" w:name="_Ref447888864"/>
       <w:r>
         <w:rPr>
           <w:color w:val="auto"/>
@@ -23640,23 +23551,23 @@
         </w:rPr>
         <w:fldChar w:fldCharType="end"/>
       </w:r>
-      <w:bookmarkEnd w:id="12"/>
+      <w:bookmarkEnd w:id="11"/>
     </w:p>
     <w:tbl>
       <w:tblPr>
         <w:tblStyle w:val="a8"/>
-        <w:tblW w:w="0" w:type="auto"/>
-        <w:tblInd w:w="360" w:type="dxa"/>
+        <w:tblW w:w="9214" w:type="dxa"/>
+        <w:tblInd w:w="250" w:type="dxa"/>
+        <w:tblLayout w:type="fixed"/>
         <w:tblLook w:val="04A0" w:firstRow="1" w:lastRow="0" w:firstColumn="1" w:lastColumn="0" w:noHBand="0" w:noVBand="1"/>
       </w:tblPr>
       <w:tblGrid>
-        <w:gridCol w:w="1194"/>
-        <w:gridCol w:w="1494"/>
-        <w:gridCol w:w="1344"/>
-        <w:gridCol w:w="933"/>
-        <w:gridCol w:w="933"/>
-        <w:gridCol w:w="1422"/>
-        <w:gridCol w:w="1891"/>
+        <w:gridCol w:w="1299"/>
+        <w:gridCol w:w="1961"/>
+        <w:gridCol w:w="1843"/>
+        <w:gridCol w:w="992"/>
+        <w:gridCol w:w="1276"/>
+        <w:gridCol w:w="1843"/>
       </w:tblGrid>
       <w:tr>
         <w:trPr>
@@ -23664,7 +23575,7 @@
         </w:trPr>
         <w:tc>
           <w:tcPr>
-            <w:tcW w:w="1238" w:type="dxa"/>
+            <w:tcW w:w="1299" w:type="dxa"/>
             <w:vAlign w:val="center"/>
           </w:tcPr>
           <w:p>
@@ -23674,13 +23585,11 @@
               </w:tabs>
               <w:jc w:val="center"/>
               <w:rPr>
-                <w:sz w:val="28"/>
                 <w:szCs w:val="28"/>
               </w:rPr>
             </w:pPr>
             <w:r>
               <w:rPr>
-                <w:sz w:val="28"/>
                 <w:szCs w:val="28"/>
               </w:rPr>
               <w:t>Название</w:t>
@@ -23689,7 +23598,7 @@
         </w:tc>
         <w:tc>
           <w:tcPr>
-            <w:tcW w:w="1489" w:type="dxa"/>
+            <w:tcW w:w="1961" w:type="dxa"/>
             <w:vAlign w:val="center"/>
           </w:tcPr>
           <w:p>
@@ -23699,22 +23608,42 @@
               </w:tabs>
               <w:jc w:val="center"/>
               <w:rPr>
-                <w:sz w:val="28"/>
                 <w:szCs w:val="28"/>
               </w:rPr>
             </w:pPr>
             <w:r>
               <w:rPr>
-                <w:sz w:val="28"/>
-                <w:szCs w:val="28"/>
-              </w:rPr>
-              <w:t>Дата Публикации</w:t>
+                <w:szCs w:val="28"/>
+              </w:rPr>
+              <w:t xml:space="preserve">Дата </w:t>
             </w:r>
+            <w:proofErr w:type="spellStart"/>
+            <w:proofErr w:type="gramStart"/>
+            <w:r>
+              <w:rPr>
+                <w:szCs w:val="28"/>
+              </w:rPr>
+              <w:t>Публи</w:t>
+            </w:r>
+            <w:r>
+              <w:rPr>
+                <w:szCs w:val="28"/>
+              </w:rPr>
+              <w:t>-</w:t>
+            </w:r>
+            <w:r>
+              <w:rPr>
+                <w:szCs w:val="28"/>
+              </w:rPr>
+              <w:t>кации</w:t>
+            </w:r>
+            <w:proofErr w:type="spellEnd"/>
+            <w:proofErr w:type="gramEnd"/>
           </w:p>
         </w:tc>
         <w:tc>
           <w:tcPr>
-            <w:tcW w:w="1256" w:type="dxa"/>
+            <w:tcW w:w="1843" w:type="dxa"/>
             <w:vAlign w:val="center"/>
           </w:tcPr>
           <w:p>
@@ -23724,36 +23653,20 @@
               </w:tabs>
               <w:jc w:val="center"/>
               <w:rPr>
-                <w:sz w:val="28"/>
                 <w:szCs w:val="28"/>
               </w:rPr>
             </w:pPr>
             <w:r>
               <w:rPr>
-                <w:sz w:val="28"/>
-                <w:szCs w:val="28"/>
-              </w:rPr>
-              <w:t>Тип Алгори</w:t>
-            </w:r>
-            <w:r>
-              <w:rPr>
-                <w:sz w:val="28"/>
-                <w:szCs w:val="28"/>
-              </w:rPr>
-              <w:t>т</w:t>
-            </w:r>
-            <w:r>
-              <w:rPr>
-                <w:sz w:val="28"/>
-                <w:szCs w:val="28"/>
-              </w:rPr>
-              <w:t>ма</w:t>
+                <w:szCs w:val="28"/>
+              </w:rPr>
+              <w:t>Тип Алгоритма</w:t>
             </w:r>
           </w:p>
         </w:tc>
         <w:tc>
           <w:tcPr>
-            <w:tcW w:w="1091" w:type="dxa"/>
+            <w:tcW w:w="992" w:type="dxa"/>
             <w:vAlign w:val="center"/>
           </w:tcPr>
           <w:p>
@@ -23763,22 +23676,43 @@
               </w:tabs>
               <w:jc w:val="center"/>
               <w:rPr>
-                <w:sz w:val="28"/>
                 <w:szCs w:val="28"/>
               </w:rPr>
             </w:pPr>
             <w:r>
               <w:rPr>
-                <w:sz w:val="28"/>
                 <w:szCs w:val="28"/>
               </w:rPr>
               <w:t>Размер Блока</w:t>
+            </w:r>
+            <w:r>
+              <w:rPr>
+                <w:szCs w:val="28"/>
+              </w:rPr>
+              <w:t>,</w:t>
+            </w:r>
+          </w:p>
+          <w:p>
+            <w:pPr>
+              <w:tabs>
+                <w:tab w:val="left" w:pos="0"/>
+              </w:tabs>
+              <w:jc w:val="center"/>
+              <w:rPr>
+                <w:szCs w:val="28"/>
+              </w:rPr>
+            </w:pPr>
+            <w:r>
+              <w:rPr>
+                <w:szCs w:val="28"/>
+              </w:rPr>
+              <w:t>Бит</w:t>
             </w:r>
           </w:p>
         </w:tc>
         <w:tc>
           <w:tcPr>
-            <w:tcW w:w="1091" w:type="dxa"/>
+            <w:tcW w:w="1276" w:type="dxa"/>
             <w:vAlign w:val="center"/>
           </w:tcPr>
           <w:p>
@@ -23788,22 +23722,43 @@
               </w:tabs>
               <w:jc w:val="center"/>
               <w:rPr>
-                <w:sz w:val="28"/>
                 <w:szCs w:val="28"/>
               </w:rPr>
             </w:pPr>
             <w:r>
               <w:rPr>
-                <w:sz w:val="28"/>
                 <w:szCs w:val="28"/>
               </w:rPr>
               <w:t>Размер Ключа</w:t>
+            </w:r>
+            <w:r>
+              <w:rPr>
+                <w:szCs w:val="28"/>
+              </w:rPr>
+              <w:t>,</w:t>
+            </w:r>
+          </w:p>
+          <w:p>
+            <w:pPr>
+              <w:tabs>
+                <w:tab w:val="left" w:pos="0"/>
+              </w:tabs>
+              <w:jc w:val="center"/>
+              <w:rPr>
+                <w:szCs w:val="28"/>
+              </w:rPr>
+            </w:pPr>
+            <w:r>
+              <w:rPr>
+                <w:szCs w:val="28"/>
+              </w:rPr>
+              <w:t>Бит</w:t>
             </w:r>
           </w:p>
         </w:tc>
         <w:tc>
           <w:tcPr>
-            <w:tcW w:w="1162" w:type="dxa"/>
+            <w:tcW w:w="1843" w:type="dxa"/>
             <w:vAlign w:val="center"/>
           </w:tcPr>
           <w:p>
@@ -23813,13 +23768,11 @@
               </w:tabs>
               <w:jc w:val="center"/>
               <w:rPr>
-                <w:sz w:val="28"/>
                 <w:szCs w:val="28"/>
               </w:rPr>
             </w:pPr>
             <w:r>
               <w:rPr>
-                <w:sz w:val="28"/>
                 <w:szCs w:val="28"/>
               </w:rPr>
               <w:t>Количество</w:t>
@@ -23832,41 +23785,14 @@
               </w:tabs>
               <w:jc w:val="center"/>
               <w:rPr>
-                <w:sz w:val="28"/>
                 <w:szCs w:val="28"/>
               </w:rPr>
             </w:pPr>
             <w:r>
               <w:rPr>
-                <w:sz w:val="28"/>
                 <w:szCs w:val="28"/>
               </w:rPr>
               <w:t>Раундов</w:t>
-            </w:r>
-          </w:p>
-        </w:tc>
-        <w:tc>
-          <w:tcPr>
-            <w:tcW w:w="1884" w:type="dxa"/>
-            <w:vAlign w:val="center"/>
-          </w:tcPr>
-          <w:p>
-            <w:pPr>
-              <w:tabs>
-                <w:tab w:val="left" w:pos="0"/>
-              </w:tabs>
-              <w:jc w:val="center"/>
-              <w:rPr>
-                <w:sz w:val="28"/>
-                <w:szCs w:val="28"/>
-              </w:rPr>
-            </w:pPr>
-            <w:r>
-              <w:rPr>
-                <w:sz w:val="28"/>
-                <w:szCs w:val="28"/>
-              </w:rPr>
-              <w:t>Быстродействие</w:t>
             </w:r>
           </w:p>
         </w:tc>
@@ -23877,7 +23803,7 @@
         </w:trPr>
         <w:tc>
           <w:tcPr>
-            <w:tcW w:w="1238" w:type="dxa"/>
+            <w:tcW w:w="1299" w:type="dxa"/>
             <w:vAlign w:val="center"/>
           </w:tcPr>
           <w:p>
@@ -23887,21 +23813,18 @@
               </w:tabs>
               <w:jc w:val="center"/>
               <w:rPr>
-                <w:sz w:val="28"/>
                 <w:szCs w:val="28"/>
                 <w:lang w:val="en-US"/>
               </w:rPr>
             </w:pPr>
             <w:r>
               <w:rPr>
-                <w:sz w:val="28"/>
                 <w:szCs w:val="28"/>
               </w:rPr>
               <w:t>ГОСТ</w:t>
             </w:r>
             <w:r>
               <w:rPr>
-                <w:sz w:val="28"/>
                 <w:szCs w:val="28"/>
                 <w:lang w:val="en-US"/>
               </w:rPr>
@@ -23911,7 +23834,7 @@
         </w:tc>
         <w:tc>
           <w:tcPr>
-            <w:tcW w:w="1489" w:type="dxa"/>
+            <w:tcW w:w="1961" w:type="dxa"/>
             <w:vAlign w:val="center"/>
           </w:tcPr>
           <w:p>
@@ -23921,15 +23844,21 @@
               </w:tabs>
               <w:jc w:val="center"/>
               <w:rPr>
-                <w:sz w:val="28"/>
                 <w:szCs w:val="28"/>
               </w:rPr>
             </w:pPr>
+            <w:r>
+              <w:rPr>
+                <w:szCs w:val="28"/>
+                <w:lang w:val="en-US"/>
+              </w:rPr>
+              <w:t>30.06.1990</w:t>
+            </w:r>
           </w:p>
         </w:tc>
         <w:tc>
           <w:tcPr>
-            <w:tcW w:w="1256" w:type="dxa"/>
+            <w:tcW w:w="1843" w:type="dxa"/>
             <w:vAlign w:val="center"/>
           </w:tcPr>
           <w:p>
@@ -23939,15 +23868,28 @@
               </w:tabs>
               <w:jc w:val="center"/>
               <w:rPr>
-                <w:sz w:val="28"/>
                 <w:szCs w:val="28"/>
               </w:rPr>
             </w:pPr>
+            <w:r>
+              <w:rPr>
+                <w:szCs w:val="28"/>
+              </w:rPr>
+              <w:t xml:space="preserve">Сеть </w:t>
+            </w:r>
+            <w:proofErr w:type="spellStart"/>
+            <w:r>
+              <w:rPr>
+                <w:szCs w:val="28"/>
+              </w:rPr>
+              <w:t>Фейстеля</w:t>
+            </w:r>
+            <w:proofErr w:type="spellEnd"/>
           </w:p>
         </w:tc>
         <w:tc>
           <w:tcPr>
-            <w:tcW w:w="1091" w:type="dxa"/>
+            <w:tcW w:w="992" w:type="dxa"/>
             <w:vAlign w:val="center"/>
           </w:tcPr>
           <w:p>
@@ -23957,15 +23899,20 @@
               </w:tabs>
               <w:jc w:val="center"/>
               <w:rPr>
-                <w:sz w:val="28"/>
                 <w:szCs w:val="28"/>
               </w:rPr>
             </w:pPr>
+            <w:r>
+              <w:rPr>
+                <w:szCs w:val="28"/>
+              </w:rPr>
+              <w:t xml:space="preserve">64 </w:t>
+            </w:r>
           </w:p>
         </w:tc>
         <w:tc>
           <w:tcPr>
-            <w:tcW w:w="1091" w:type="dxa"/>
+            <w:tcW w:w="1276" w:type="dxa"/>
             <w:vAlign w:val="center"/>
           </w:tcPr>
           <w:p>
@@ -23975,15 +23922,20 @@
               </w:tabs>
               <w:jc w:val="center"/>
               <w:rPr>
-                <w:sz w:val="28"/>
                 <w:szCs w:val="28"/>
               </w:rPr>
             </w:pPr>
+            <w:r>
+              <w:rPr>
+                <w:szCs w:val="28"/>
+              </w:rPr>
+              <w:t>256 бит</w:t>
+            </w:r>
           </w:p>
         </w:tc>
         <w:tc>
           <w:tcPr>
-            <w:tcW w:w="1162" w:type="dxa"/>
+            <w:tcW w:w="1843" w:type="dxa"/>
             <w:vAlign w:val="center"/>
           </w:tcPr>
           <w:p>
@@ -23993,28 +23945,15 @@
               </w:tabs>
               <w:jc w:val="center"/>
               <w:rPr>
-                <w:sz w:val="28"/>
                 <w:szCs w:val="28"/>
               </w:rPr>
             </w:pPr>
-          </w:p>
-        </w:tc>
-        <w:tc>
-          <w:tcPr>
-            <w:tcW w:w="1884" w:type="dxa"/>
-            <w:vAlign w:val="center"/>
-          </w:tcPr>
-          <w:p>
-            <w:pPr>
-              <w:tabs>
-                <w:tab w:val="left" w:pos="0"/>
-              </w:tabs>
-              <w:jc w:val="center"/>
-              <w:rPr>
-                <w:sz w:val="28"/>
-                <w:szCs w:val="28"/>
-              </w:rPr>
-            </w:pPr>
+            <w:r>
+              <w:rPr>
+                <w:szCs w:val="28"/>
+              </w:rPr>
+              <w:t>16 / 32</w:t>
+            </w:r>
           </w:p>
         </w:tc>
       </w:tr>
@@ -24024,7 +23963,7 @@
         </w:trPr>
         <w:tc>
           <w:tcPr>
-            <w:tcW w:w="1238" w:type="dxa"/>
+            <w:tcW w:w="1299" w:type="dxa"/>
             <w:vAlign w:val="center"/>
           </w:tcPr>
           <w:p>
@@ -24034,14 +23973,12 @@
               </w:tabs>
               <w:jc w:val="center"/>
               <w:rPr>
-                <w:sz w:val="28"/>
                 <w:szCs w:val="28"/>
                 <w:lang w:val="en-US"/>
               </w:rPr>
             </w:pPr>
             <w:r>
               <w:rPr>
-                <w:sz w:val="28"/>
                 <w:szCs w:val="28"/>
                 <w:lang w:val="en-US"/>
               </w:rPr>
@@ -24051,7 +23988,7 @@
         </w:tc>
         <w:tc>
           <w:tcPr>
-            <w:tcW w:w="1489" w:type="dxa"/>
+            <w:tcW w:w="1961" w:type="dxa"/>
             <w:vAlign w:val="center"/>
           </w:tcPr>
           <w:p>
@@ -24061,15 +23998,20 @@
               </w:tabs>
               <w:jc w:val="center"/>
               <w:rPr>
-                <w:sz w:val="28"/>
                 <w:szCs w:val="28"/>
               </w:rPr>
             </w:pPr>
+            <w:r>
+              <w:rPr>
+                <w:szCs w:val="28"/>
+              </w:rPr>
+              <w:t>26.11.2001</w:t>
+            </w:r>
           </w:p>
         </w:tc>
         <w:tc>
           <w:tcPr>
-            <w:tcW w:w="1256" w:type="dxa"/>
+            <w:tcW w:w="1843" w:type="dxa"/>
             <w:vAlign w:val="center"/>
           </w:tcPr>
           <w:p>
@@ -24079,15 +24021,27 @@
               </w:tabs>
               <w:jc w:val="center"/>
               <w:rPr>
-                <w:sz w:val="28"/>
                 <w:szCs w:val="28"/>
               </w:rPr>
             </w:pPr>
+            <w:r>
+              <w:rPr>
+                <w:szCs w:val="28"/>
+                <w:lang w:val="en-US"/>
+              </w:rPr>
+              <w:t>SP-</w:t>
+            </w:r>
+            <w:r>
+              <w:rPr>
+                <w:szCs w:val="28"/>
+              </w:rPr>
+              <w:t>сеть</w:t>
+            </w:r>
           </w:p>
         </w:tc>
         <w:tc>
           <w:tcPr>
-            <w:tcW w:w="1091" w:type="dxa"/>
+            <w:tcW w:w="992" w:type="dxa"/>
             <w:vAlign w:val="center"/>
           </w:tcPr>
           <w:p>
@@ -24097,15 +24051,20 @@
               </w:tabs>
               <w:jc w:val="center"/>
               <w:rPr>
-                <w:sz w:val="28"/>
                 <w:szCs w:val="28"/>
               </w:rPr>
             </w:pPr>
+            <w:r>
+              <w:rPr>
+                <w:szCs w:val="28"/>
+              </w:rPr>
+              <w:t>128</w:t>
+            </w:r>
           </w:p>
         </w:tc>
         <w:tc>
           <w:tcPr>
-            <w:tcW w:w="1091" w:type="dxa"/>
+            <w:tcW w:w="1276" w:type="dxa"/>
             <w:vAlign w:val="center"/>
           </w:tcPr>
           <w:p>
@@ -24115,15 +24074,54 @@
               </w:tabs>
               <w:jc w:val="center"/>
               <w:rPr>
-                <w:sz w:val="28"/>
                 <w:szCs w:val="28"/>
               </w:rPr>
             </w:pPr>
+            <w:r>
+              <w:rPr>
+                <w:szCs w:val="28"/>
+              </w:rPr>
+              <w:t>128/</w:t>
+            </w:r>
+          </w:p>
+          <w:p>
+            <w:pPr>
+              <w:tabs>
+                <w:tab w:val="left" w:pos="0"/>
+              </w:tabs>
+              <w:jc w:val="center"/>
+              <w:rPr>
+                <w:szCs w:val="28"/>
+              </w:rPr>
+            </w:pPr>
+            <w:r>
+              <w:rPr>
+                <w:szCs w:val="28"/>
+              </w:rPr>
+              <w:t>192/</w:t>
+            </w:r>
+          </w:p>
+          <w:p>
+            <w:pPr>
+              <w:tabs>
+                <w:tab w:val="left" w:pos="0"/>
+              </w:tabs>
+              <w:jc w:val="center"/>
+              <w:rPr>
+                <w:szCs w:val="28"/>
+              </w:rPr>
+            </w:pPr>
+            <w:r>
+              <w:rPr>
+                <w:szCs w:val="28"/>
+              </w:rPr>
+              <w:t>256</w:t>
+            </w:r>
           </w:p>
         </w:tc>
         <w:tc>
           <w:tcPr>
-            <w:tcW w:w="1162" w:type="dxa"/>
+            <w:tcW w:w="1843" w:type="dxa"/>
             <w:vAlign w:val="center"/>
           </w:tcPr>
           <w:p>
@@ -24133,28 +24131,15 @@
               </w:tabs>
               <w:jc w:val="center"/>
               <w:rPr>
-                <w:sz w:val="28"/>
                 <w:szCs w:val="28"/>
               </w:rPr>
             </w:pPr>
-          </w:p>
-        </w:tc>
-        <w:tc>
-          <w:tcPr>
-            <w:tcW w:w="1884" w:type="dxa"/>
-            <w:vAlign w:val="center"/>
-          </w:tcPr>
-          <w:p>
-            <w:pPr>
-              <w:tabs>
-                <w:tab w:val="left" w:pos="0"/>
-              </w:tabs>
-              <w:jc w:val="center"/>
-              <w:rPr>
-                <w:sz w:val="28"/>
-                <w:szCs w:val="28"/>
-              </w:rPr>
-            </w:pPr>
+            <w:r>
+              <w:rPr>
+                <w:szCs w:val="28"/>
+              </w:rPr>
+              <w:t>10 / 12 / 14</w:t>
+            </w:r>
           </w:p>
         </w:tc>
       </w:tr>
@@ -24164,7 +24149,7 @@
         </w:trPr>
         <w:tc>
           <w:tcPr>
-            <w:tcW w:w="1238" w:type="dxa"/>
+            <w:tcW w:w="1299" w:type="dxa"/>
             <w:vAlign w:val="center"/>
           </w:tcPr>
           <w:p>
@@ -24174,7 +24159,6 @@
               </w:tabs>
               <w:jc w:val="center"/>
               <w:rPr>
-                <w:sz w:val="28"/>
                 <w:szCs w:val="28"/>
                 <w:lang w:val="en-US"/>
               </w:rPr>
@@ -24182,18 +24166,31 @@
             <w:proofErr w:type="spellStart"/>
             <w:r>
               <w:rPr>
-                <w:sz w:val="28"/>
                 <w:szCs w:val="28"/>
                 <w:lang w:val="en-US"/>
               </w:rPr>
-              <w:t>TwoFish</w:t>
+              <w:t>Two</w:t>
+            </w:r>
+            <w:r>
+              <w:rPr>
+                <w:szCs w:val="28"/>
+                <w:lang w:val="en-US"/>
+              </w:rPr>
+              <w:t>f</w:t>
+            </w:r>
+            <w:r>
+              <w:rPr>
+                <w:szCs w:val="28"/>
+                <w:lang w:val="en-US"/>
+              </w:rPr>
+              <w:t>ish</w:t>
             </w:r>
             <w:proofErr w:type="spellEnd"/>
           </w:p>
         </w:tc>
         <w:tc>
           <w:tcPr>
-            <w:tcW w:w="1489" w:type="dxa"/>
+            <w:tcW w:w="1961" w:type="dxa"/>
             <w:vAlign w:val="center"/>
           </w:tcPr>
           <w:p>
@@ -24203,15 +24200,20 @@
               </w:tabs>
               <w:jc w:val="center"/>
               <w:rPr>
-                <w:sz w:val="28"/>
                 <w:szCs w:val="28"/>
               </w:rPr>
             </w:pPr>
+            <w:r>
+              <w:rPr>
+                <w:szCs w:val="28"/>
+              </w:rPr>
+              <w:t>1998</w:t>
+            </w:r>
           </w:p>
         </w:tc>
         <w:tc>
           <w:tcPr>
-            <w:tcW w:w="1256" w:type="dxa"/>
+            <w:tcW w:w="1843" w:type="dxa"/>
             <w:vAlign w:val="center"/>
           </w:tcPr>
           <w:p>
@@ -24221,15 +24223,38 @@
               </w:tabs>
               <w:jc w:val="center"/>
               <w:rPr>
-                <w:sz w:val="28"/>
                 <w:szCs w:val="28"/>
               </w:rPr>
             </w:pPr>
+            <w:proofErr w:type="spellStart"/>
+            <w:proofErr w:type="gramStart"/>
+            <w:r>
+              <w:rPr>
+                <w:szCs w:val="28"/>
+              </w:rPr>
+              <w:t>Модифиц-ированная</w:t>
+            </w:r>
+            <w:proofErr w:type="spellEnd"/>
+            <w:proofErr w:type="gramEnd"/>
+            <w:r>
+              <w:rPr>
+                <w:szCs w:val="28"/>
+              </w:rPr>
+              <w:t xml:space="preserve"> Сеть </w:t>
+            </w:r>
+            <w:proofErr w:type="spellStart"/>
+            <w:r>
+              <w:rPr>
+                <w:szCs w:val="28"/>
+              </w:rPr>
+              <w:t>Фейстеля</w:t>
+            </w:r>
+            <w:proofErr w:type="spellEnd"/>
           </w:p>
         </w:tc>
         <w:tc>
           <w:tcPr>
-            <w:tcW w:w="1091" w:type="dxa"/>
+            <w:tcW w:w="992" w:type="dxa"/>
             <w:vAlign w:val="center"/>
           </w:tcPr>
           <w:p>
@@ -24239,15 +24264,20 @@
               </w:tabs>
               <w:jc w:val="center"/>
               <w:rPr>
-                <w:sz w:val="28"/>
                 <w:szCs w:val="28"/>
               </w:rPr>
             </w:pPr>
+            <w:r>
+              <w:rPr>
+                <w:szCs w:val="28"/>
+              </w:rPr>
+              <w:t>128</w:t>
+            </w:r>
           </w:p>
         </w:tc>
         <w:tc>
           <w:tcPr>
-            <w:tcW w:w="1091" w:type="dxa"/>
+            <w:tcW w:w="1276" w:type="dxa"/>
             <w:vAlign w:val="center"/>
           </w:tcPr>
           <w:p>
@@ -24257,15 +24287,20 @@
               </w:tabs>
               <w:jc w:val="center"/>
               <w:rPr>
-                <w:sz w:val="28"/>
                 <w:szCs w:val="28"/>
               </w:rPr>
             </w:pPr>
+            <w:r>
+              <w:rPr>
+                <w:szCs w:val="28"/>
+              </w:rPr>
+              <w:t>256</w:t>
+            </w:r>
           </w:p>
         </w:tc>
         <w:tc>
           <w:tcPr>
-            <w:tcW w:w="1162" w:type="dxa"/>
+            <w:tcW w:w="1843" w:type="dxa"/>
             <w:vAlign w:val="center"/>
           </w:tcPr>
           <w:p>
@@ -24275,15 +24310,242 @@
               </w:tabs>
               <w:jc w:val="center"/>
               <w:rPr>
-                <w:sz w:val="28"/>
                 <w:szCs w:val="28"/>
               </w:rPr>
             </w:pPr>
+            <w:r>
+              <w:rPr>
+                <w:szCs w:val="28"/>
+              </w:rPr>
+              <w:t>16</w:t>
+            </w:r>
           </w:p>
         </w:tc>
+      </w:tr>
+    </w:tbl>
+    <w:p>
+      <w:pPr>
+        <w:tabs>
+          <w:tab w:val="left" w:pos="0"/>
+        </w:tabs>
+        <w:rPr>
+          <w:rFonts w:eastAsiaTheme="minorEastAsia"/>
+          <w:sz w:val="28"/>
+          <w:szCs w:val="28"/>
+        </w:rPr>
+      </w:pPr>
+    </w:p>
+    <w:p>
+      <w:pPr>
+        <w:tabs>
+          <w:tab w:val="left" w:pos="0"/>
+        </w:tabs>
+        <w:rPr>
+          <w:rFonts w:eastAsiaTheme="minorEastAsia"/>
+          <w:sz w:val="28"/>
+          <w:szCs w:val="28"/>
+        </w:rPr>
+      </w:pPr>
+      <w:r>
+        <w:rPr>
+          <w:rFonts w:eastAsiaTheme="minorEastAsia"/>
+          <w:sz w:val="28"/>
+          <w:szCs w:val="28"/>
+        </w:rPr>
+        <w:t>Кроме объективных различий в алгоритмах, рассмотренных в Таблице № 6, следует также сравнить параметры, являющиеся субъективным мнением экспертов и пользователей представленных алгоритмов</w:t>
+      </w:r>
+      <w:r>
+        <w:rPr>
+          <w:rFonts w:eastAsiaTheme="minorEastAsia"/>
+          <w:sz w:val="28"/>
+          <w:szCs w:val="28"/>
+        </w:rPr>
+        <w:t>, а так</w:t>
+      </w:r>
+      <w:r>
+        <w:rPr>
+          <w:rFonts w:eastAsiaTheme="minorEastAsia"/>
+          <w:sz w:val="28"/>
+          <w:szCs w:val="28"/>
+        </w:rPr>
+        <w:t>же параметры, которые нельзя оценить с высокой степенью точности</w:t>
+      </w:r>
+      <w:r>
+        <w:rPr>
+          <w:rFonts w:eastAsiaTheme="minorEastAsia"/>
+          <w:sz w:val="28"/>
+          <w:szCs w:val="28"/>
+        </w:rPr>
+        <w:t xml:space="preserve"> (</w:t>
+      </w:r>
+      <w:r>
+        <w:rPr>
+          <w:rFonts w:eastAsiaTheme="minorEastAsia"/>
+          <w:sz w:val="28"/>
+          <w:szCs w:val="28"/>
+        </w:rPr>
+        <w:fldChar w:fldCharType="begin"/>
+      </w:r>
+      <w:r>
+        <w:rPr>
+          <w:rFonts w:eastAsiaTheme="minorEastAsia"/>
+          <w:sz w:val="28"/>
+          <w:szCs w:val="28"/>
+        </w:rPr>
+        <w:instrText xml:space="preserve"> REF _Ref450874505 \h </w:instrText>
+      </w:r>
+      <w:r>
+        <w:rPr>
+          <w:rFonts w:eastAsiaTheme="minorEastAsia"/>
+          <w:sz w:val="28"/>
+          <w:szCs w:val="28"/>
+        </w:rPr>
+      </w:r>
+      <w:r>
+        <w:rPr>
+          <w:rFonts w:eastAsiaTheme="minorEastAsia"/>
+          <w:sz w:val="28"/>
+          <w:szCs w:val="28"/>
+        </w:rPr>
+        <w:instrText xml:space="preserve"> \* MERGEFORMAT </w:instrText>
+      </w:r>
+      <w:r>
+        <w:rPr>
+          <w:rFonts w:eastAsiaTheme="minorEastAsia"/>
+          <w:sz w:val="28"/>
+          <w:szCs w:val="28"/>
+        </w:rPr>
+        <w:fldChar w:fldCharType="separate"/>
+      </w:r>
+      <w:r>
+        <w:rPr>
+          <w:sz w:val="28"/>
+          <w:szCs w:val="28"/>
+        </w:rPr>
+        <w:t xml:space="preserve">Таблица </w:t>
+      </w:r>
+      <w:r>
+        <w:rPr>
+          <w:noProof/>
+          <w:sz w:val="28"/>
+          <w:szCs w:val="28"/>
+        </w:rPr>
+        <w:t>7</w:t>
+      </w:r>
+      <w:r>
+        <w:rPr>
+          <w:rFonts w:eastAsiaTheme="minorEastAsia"/>
+          <w:sz w:val="28"/>
+          <w:szCs w:val="28"/>
+        </w:rPr>
+        <w:fldChar w:fldCharType="end"/>
+      </w:r>
+      <w:r>
+        <w:rPr>
+          <w:rFonts w:eastAsiaTheme="minorEastAsia"/>
+          <w:sz w:val="28"/>
+          <w:szCs w:val="28"/>
+        </w:rPr>
+        <w:t>)</w:t>
+      </w:r>
+      <w:r>
+        <w:rPr>
+          <w:rFonts w:eastAsiaTheme="minorEastAsia"/>
+          <w:sz w:val="28"/>
+          <w:szCs w:val="28"/>
+        </w:rPr>
+        <w:t>.</w:t>
+      </w:r>
+    </w:p>
+    <w:p>
+      <w:pPr>
+        <w:tabs>
+          <w:tab w:val="left" w:pos="0"/>
+        </w:tabs>
+        <w:rPr>
+          <w:rFonts w:eastAsiaTheme="minorEastAsia"/>
+          <w:sz w:val="28"/>
+          <w:szCs w:val="28"/>
+        </w:rPr>
+      </w:pPr>
+    </w:p>
+    <w:p>
+      <w:pPr>
+        <w:pStyle w:val="a5"/>
+        <w:keepNext/>
+        <w:rPr>
+          <w:color w:val="000000" w:themeColor="text1"/>
+          <w:sz w:val="22"/>
+        </w:rPr>
+      </w:pPr>
+      <w:bookmarkStart w:id="12" w:name="_Ref450874505"/>
+      <w:r>
+        <w:rPr>
+          <w:color w:val="000000" w:themeColor="text1"/>
+          <w:sz w:val="22"/>
+        </w:rPr>
+        <w:t xml:space="preserve">Таблица </w:t>
+      </w:r>
+      <w:r>
+        <w:rPr>
+          <w:color w:val="000000" w:themeColor="text1"/>
+          <w:sz w:val="22"/>
+        </w:rPr>
+        <w:fldChar w:fldCharType="begin"/>
+      </w:r>
+      <w:r>
+        <w:rPr>
+          <w:color w:val="000000" w:themeColor="text1"/>
+          <w:sz w:val="22"/>
+        </w:rPr>
+        <w:instrText xml:space="preserve"> SEQ Таблица \* ARABIC </w:instrText>
+      </w:r>
+      <w:r>
+        <w:rPr>
+          <w:color w:val="000000" w:themeColor="text1"/>
+          <w:sz w:val="22"/>
+        </w:rPr>
+        <w:fldChar w:fldCharType="separate"/>
+      </w:r>
+      <w:r>
+        <w:rPr>
+          <w:noProof/>
+          <w:color w:val="000000" w:themeColor="text1"/>
+          <w:sz w:val="22"/>
+        </w:rPr>
+        <w:t>7</w:t>
+      </w:r>
+      <w:r>
+        <w:rPr>
+          <w:color w:val="000000" w:themeColor="text1"/>
+          <w:sz w:val="22"/>
+        </w:rPr>
+        <w:fldChar w:fldCharType="end"/>
+      </w:r>
+      <w:bookmarkEnd w:id="12"/>
+    </w:p>
+    <w:tbl>
+      <w:tblPr>
+        <w:tblStyle w:val="a8"/>
+        <w:tblW w:w="8648" w:type="dxa"/>
+        <w:tblInd w:w="250" w:type="dxa"/>
+        <w:tblLayout w:type="fixed"/>
+        <w:tblLook w:val="04A0" w:firstRow="1" w:lastRow="0" w:firstColumn="1" w:lastColumn="0" w:noHBand="0" w:noVBand="1"/>
+      </w:tblPr>
+      <w:tblGrid>
+        <w:gridCol w:w="1299"/>
+        <w:gridCol w:w="2812"/>
+        <w:gridCol w:w="1559"/>
+        <w:gridCol w:w="1560"/>
+        <w:gridCol w:w="1418"/>
+      </w:tblGrid>
+      <w:tr>
+        <w:trPr>
+          <w:trHeight w:val="523"/>
+        </w:trPr>
         <w:tc>
           <w:tcPr>
-            <w:tcW w:w="1884" w:type="dxa"/>
+            <w:tcW w:w="1299" w:type="dxa"/>
             <w:vAlign w:val="center"/>
           </w:tcPr>
           <w:p>
@@ -24293,10 +24555,616 @@
               </w:tabs>
               <w:jc w:val="center"/>
               <w:rPr>
-                <w:sz w:val="28"/>
                 <w:szCs w:val="28"/>
               </w:rPr>
             </w:pPr>
+            <w:r>
+              <w:rPr>
+                <w:szCs w:val="28"/>
+              </w:rPr>
+              <w:t>Название</w:t>
+            </w:r>
+          </w:p>
+        </w:tc>
+        <w:tc>
+          <w:tcPr>
+            <w:tcW w:w="2812" w:type="dxa"/>
+            <w:vAlign w:val="center"/>
+          </w:tcPr>
+          <w:p>
+            <w:pPr>
+              <w:tabs>
+                <w:tab w:val="left" w:pos="0"/>
+              </w:tabs>
+              <w:jc w:val="center"/>
+              <w:rPr>
+                <w:szCs w:val="28"/>
+              </w:rPr>
+            </w:pPr>
+            <w:r>
+              <w:rPr>
+                <w:szCs w:val="28"/>
+              </w:rPr>
+              <w:t>Распространённость</w:t>
+            </w:r>
+          </w:p>
+        </w:tc>
+        <w:tc>
+          <w:tcPr>
+            <w:tcW w:w="1559" w:type="dxa"/>
+            <w:vAlign w:val="center"/>
+          </w:tcPr>
+          <w:p>
+            <w:pPr>
+              <w:tabs>
+                <w:tab w:val="left" w:pos="0"/>
+              </w:tabs>
+              <w:jc w:val="center"/>
+              <w:rPr>
+                <w:szCs w:val="28"/>
+              </w:rPr>
+            </w:pPr>
+            <w:r>
+              <w:rPr>
+                <w:szCs w:val="28"/>
+              </w:rPr>
+              <w:t xml:space="preserve">Количество работ по </w:t>
+            </w:r>
+            <w:proofErr w:type="spellStart"/>
+            <w:r>
+              <w:rPr>
+                <w:szCs w:val="28"/>
+              </w:rPr>
+              <w:t>Криптоанализу</w:t>
+            </w:r>
+            <w:proofErr w:type="spellEnd"/>
+          </w:p>
+        </w:tc>
+        <w:tc>
+          <w:tcPr>
+            <w:tcW w:w="1560" w:type="dxa"/>
+            <w:vAlign w:val="center"/>
+          </w:tcPr>
+          <w:p>
+            <w:pPr>
+              <w:jc w:val="center"/>
+            </w:pPr>
+            <w:r>
+              <w:t>Быстродействие</w:t>
+            </w:r>
+          </w:p>
+        </w:tc>
+        <w:tc>
+          <w:tcPr>
+            <w:tcW w:w="1418" w:type="dxa"/>
+            <w:vAlign w:val="center"/>
+          </w:tcPr>
+          <w:p>
+            <w:pPr>
+              <w:tabs>
+                <w:tab w:val="left" w:pos="0"/>
+              </w:tabs>
+              <w:jc w:val="center"/>
+              <w:rPr>
+                <w:szCs w:val="28"/>
+              </w:rPr>
+            </w:pPr>
+            <w:r>
+              <w:rPr>
+                <w:szCs w:val="28"/>
+              </w:rPr>
+              <w:t xml:space="preserve">Количество </w:t>
+            </w:r>
+            <w:r>
+              <w:rPr>
+                <w:szCs w:val="28"/>
+              </w:rPr>
+              <w:t>кот</w:t>
+            </w:r>
+            <w:r>
+              <w:rPr>
+                <w:szCs w:val="28"/>
+              </w:rPr>
+              <w:t>иков</w:t>
+            </w:r>
+            <w:r>
+              <w:rPr>
+                <w:szCs w:val="28"/>
+              </w:rPr>
+              <w:t xml:space="preserve"> </w:t>
+            </w:r>
+            <w:r>
+              <w:rPr>
+                <w:szCs w:val="28"/>
+              </w:rPr>
+              <w:t>у создателей алгоритма</w:t>
+            </w:r>
+          </w:p>
+          <w:p>
+            <w:pPr>
+              <w:tabs>
+                <w:tab w:val="left" w:pos="0"/>
+              </w:tabs>
+              <w:jc w:val="center"/>
+              <w:rPr>
+                <w:b/>
+                <w:szCs w:val="28"/>
+              </w:rPr>
+            </w:pPr>
+            <w:r>
+              <w:rPr>
+                <w:b/>
+                <w:szCs w:val="28"/>
+              </w:rPr>
+              <w:t>(</w:t>
+            </w:r>
+            <w:r>
+              <w:rPr>
+                <w:b/>
+                <w:szCs w:val="28"/>
+              </w:rPr>
+              <w:t>ПРИДУМАТЬ ПАРАМЕТР</w:t>
+            </w:r>
+            <w:r>
+              <w:rPr>
+                <w:b/>
+                <w:szCs w:val="28"/>
+              </w:rPr>
+              <w:t>)</w:t>
+            </w:r>
+          </w:p>
+        </w:tc>
+      </w:tr>
+      <w:tr>
+        <w:trPr>
+          <w:trHeight w:val="559"/>
+        </w:trPr>
+        <w:tc>
+          <w:tcPr>
+            <w:tcW w:w="1299" w:type="dxa"/>
+            <w:vAlign w:val="center"/>
+          </w:tcPr>
+          <w:p>
+            <w:pPr>
+              <w:tabs>
+                <w:tab w:val="left" w:pos="0"/>
+              </w:tabs>
+              <w:jc w:val="center"/>
+              <w:rPr>
+                <w:szCs w:val="28"/>
+                <w:lang w:val="en-US"/>
+              </w:rPr>
+            </w:pPr>
+            <w:r>
+              <w:rPr>
+                <w:szCs w:val="28"/>
+              </w:rPr>
+              <w:t>ГОСТ</w:t>
+            </w:r>
+            <w:r>
+              <w:rPr>
+                <w:szCs w:val="28"/>
+                <w:lang w:val="en-US"/>
+              </w:rPr>
+              <w:t xml:space="preserve"> 28147-89</w:t>
+            </w:r>
+          </w:p>
+        </w:tc>
+        <w:tc>
+          <w:tcPr>
+            <w:tcW w:w="2812" w:type="dxa"/>
+            <w:vAlign w:val="center"/>
+          </w:tcPr>
+          <w:p>
+            <w:pPr>
+              <w:tabs>
+                <w:tab w:val="left" w:pos="0"/>
+              </w:tabs>
+              <w:jc w:val="center"/>
+              <w:rPr>
+                <w:szCs w:val="28"/>
+              </w:rPr>
+            </w:pPr>
+            <w:r>
+              <w:rPr>
+                <w:szCs w:val="28"/>
+              </w:rPr>
+              <w:t xml:space="preserve">Широко </w:t>
+            </w:r>
+            <w:proofErr w:type="gramStart"/>
+            <w:r>
+              <w:rPr>
+                <w:szCs w:val="28"/>
+              </w:rPr>
+              <w:t>р</w:t>
+            </w:r>
+            <w:r>
+              <w:rPr>
+                <w:szCs w:val="28"/>
+              </w:rPr>
+              <w:t>аспространён</w:t>
+            </w:r>
+            <w:proofErr w:type="gramEnd"/>
+            <w:r>
+              <w:rPr>
+                <w:szCs w:val="28"/>
+              </w:rPr>
+              <w:t xml:space="preserve"> в Государственных структурах и некоторой </w:t>
+            </w:r>
+            <w:r>
+              <w:rPr>
+                <w:szCs w:val="28"/>
+              </w:rPr>
+              <w:lastRenderedPageBreak/>
+              <w:t xml:space="preserve">части коммерческих предприятий на территории РФ и дружественных </w:t>
+            </w:r>
+            <w:proofErr w:type="spellStart"/>
+            <w:r>
+              <w:rPr>
+                <w:szCs w:val="28"/>
+              </w:rPr>
+              <w:t>госсударств</w:t>
+            </w:r>
+            <w:proofErr w:type="spellEnd"/>
+          </w:p>
+        </w:tc>
+        <w:tc>
+          <w:tcPr>
+            <w:tcW w:w="1559" w:type="dxa"/>
+            <w:vAlign w:val="center"/>
+          </w:tcPr>
+          <w:p>
+            <w:pPr>
+              <w:tabs>
+                <w:tab w:val="left" w:pos="0"/>
+              </w:tabs>
+              <w:jc w:val="center"/>
+              <w:rPr>
+                <w:szCs w:val="28"/>
+              </w:rPr>
+            </w:pPr>
+            <w:r>
+              <w:rPr>
+                <w:szCs w:val="28"/>
+              </w:rPr>
+              <w:lastRenderedPageBreak/>
+              <w:t>Среднее</w:t>
+            </w:r>
+          </w:p>
+        </w:tc>
+        <w:tc>
+          <w:tcPr>
+            <w:tcW w:w="1560" w:type="dxa"/>
+            <w:vAlign w:val="center"/>
+          </w:tcPr>
+          <w:p>
+            <w:pPr>
+              <w:jc w:val="center"/>
+            </w:pPr>
+            <w:r>
+              <w:t>Средняя скорость</w:t>
+            </w:r>
+          </w:p>
+        </w:tc>
+        <w:tc>
+          <w:tcPr>
+            <w:tcW w:w="1418" w:type="dxa"/>
+            <w:vAlign w:val="center"/>
+          </w:tcPr>
+          <w:p>
+            <w:pPr>
+              <w:tabs>
+                <w:tab w:val="left" w:pos="0"/>
+              </w:tabs>
+              <w:jc w:val="center"/>
+              <w:rPr>
+                <w:szCs w:val="28"/>
+                <w:lang w:val="en-US"/>
+              </w:rPr>
+            </w:pPr>
+            <w:r>
+              <w:rPr>
+                <w:szCs w:val="28"/>
+              </w:rPr>
+              <w:t>Неизвестн</w:t>
+            </w:r>
+            <w:proofErr w:type="gramStart"/>
+            <w:r>
+              <w:rPr>
+                <w:szCs w:val="28"/>
+              </w:rPr>
+              <w:t>о</w:t>
+            </w:r>
+            <w:r>
+              <w:rPr>
+                <w:szCs w:val="28"/>
+                <w:lang w:val="en-US"/>
+              </w:rPr>
+              <w:t>(</w:t>
+            </w:r>
+            <w:proofErr w:type="gramEnd"/>
+            <w:r>
+              <w:rPr>
+                <w:szCs w:val="28"/>
+              </w:rPr>
+              <w:t>КГБ</w:t>
+            </w:r>
+            <w:r>
+              <w:rPr>
+                <w:szCs w:val="28"/>
+                <w:lang w:val="en-US"/>
+              </w:rPr>
+              <w:t>)</w:t>
+            </w:r>
+          </w:p>
+        </w:tc>
+      </w:tr>
+      <w:tr>
+        <w:trPr>
+          <w:trHeight w:val="321"/>
+        </w:trPr>
+        <w:tc>
+          <w:tcPr>
+            <w:tcW w:w="1299" w:type="dxa"/>
+            <w:vAlign w:val="center"/>
+          </w:tcPr>
+          <w:p>
+            <w:pPr>
+              <w:tabs>
+                <w:tab w:val="left" w:pos="0"/>
+              </w:tabs>
+              <w:jc w:val="center"/>
+              <w:rPr>
+                <w:szCs w:val="28"/>
+                <w:lang w:val="en-US"/>
+              </w:rPr>
+            </w:pPr>
+            <w:r>
+              <w:rPr>
+                <w:szCs w:val="28"/>
+                <w:lang w:val="en-US"/>
+              </w:rPr>
+              <w:lastRenderedPageBreak/>
+              <w:t>AES (Rijndael)</w:t>
+            </w:r>
+          </w:p>
+        </w:tc>
+        <w:tc>
+          <w:tcPr>
+            <w:tcW w:w="2812" w:type="dxa"/>
+            <w:vAlign w:val="center"/>
+          </w:tcPr>
+          <w:p>
+            <w:pPr>
+              <w:tabs>
+                <w:tab w:val="left" w:pos="0"/>
+              </w:tabs>
+              <w:jc w:val="center"/>
+              <w:rPr>
+                <w:szCs w:val="28"/>
+              </w:rPr>
+            </w:pPr>
+            <w:r>
+              <w:rPr>
+                <w:szCs w:val="28"/>
+              </w:rPr>
+              <w:t>Высокая степень распространённости по всему миру.</w:t>
+            </w:r>
+          </w:p>
+        </w:tc>
+        <w:tc>
+          <w:tcPr>
+            <w:tcW w:w="1559" w:type="dxa"/>
+            <w:vAlign w:val="center"/>
+          </w:tcPr>
+          <w:p>
+            <w:pPr>
+              <w:tabs>
+                <w:tab w:val="left" w:pos="0"/>
+              </w:tabs>
+              <w:jc w:val="center"/>
+              <w:rPr>
+                <w:szCs w:val="28"/>
+              </w:rPr>
+            </w:pPr>
+            <w:r>
+              <w:rPr>
+                <w:szCs w:val="28"/>
+              </w:rPr>
+              <w:t>Высокое</w:t>
+            </w:r>
+          </w:p>
+        </w:tc>
+        <w:tc>
+          <w:tcPr>
+            <w:tcW w:w="1560" w:type="dxa"/>
+            <w:vAlign w:val="center"/>
+          </w:tcPr>
+          <w:p>
+            <w:pPr>
+              <w:jc w:val="center"/>
+            </w:pPr>
+            <w:r>
+              <w:t>Высокая скорость</w:t>
+            </w:r>
+          </w:p>
+        </w:tc>
+        <w:tc>
+          <w:tcPr>
+            <w:tcW w:w="1418" w:type="dxa"/>
+            <w:vAlign w:val="center"/>
+          </w:tcPr>
+          <w:p>
+            <w:pPr>
+              <w:tabs>
+                <w:tab w:val="left" w:pos="0"/>
+              </w:tabs>
+              <w:jc w:val="center"/>
+              <w:rPr>
+                <w:szCs w:val="28"/>
+                <w:lang w:val="en-US"/>
+              </w:rPr>
+            </w:pPr>
+            <w:r>
+              <w:rPr>
+                <w:szCs w:val="28"/>
+                <w:lang w:val="en-US"/>
+              </w:rPr>
+              <w:t>~5</w:t>
+            </w:r>
+          </w:p>
+        </w:tc>
+      </w:tr>
+      <w:tr>
+        <w:trPr>
+          <w:trHeight w:val="591"/>
+        </w:trPr>
+        <w:tc>
+          <w:tcPr>
+            <w:tcW w:w="1299" w:type="dxa"/>
+            <w:vAlign w:val="center"/>
+          </w:tcPr>
+          <w:p>
+            <w:pPr>
+              <w:tabs>
+                <w:tab w:val="left" w:pos="0"/>
+              </w:tabs>
+              <w:jc w:val="center"/>
+              <w:rPr>
+                <w:szCs w:val="28"/>
+                <w:lang w:val="en-US"/>
+              </w:rPr>
+            </w:pPr>
+            <w:proofErr w:type="spellStart"/>
+            <w:r>
+              <w:rPr>
+                <w:szCs w:val="28"/>
+                <w:lang w:val="en-US"/>
+              </w:rPr>
+              <w:t>Two</w:t>
+            </w:r>
+            <w:r>
+              <w:rPr>
+                <w:szCs w:val="28"/>
+                <w:lang w:val="en-US"/>
+              </w:rPr>
+              <w:t>f</w:t>
+            </w:r>
+            <w:r>
+              <w:rPr>
+                <w:szCs w:val="28"/>
+                <w:lang w:val="en-US"/>
+              </w:rPr>
+              <w:t>ish</w:t>
+            </w:r>
+            <w:proofErr w:type="spellEnd"/>
+          </w:p>
+        </w:tc>
+        <w:tc>
+          <w:tcPr>
+            <w:tcW w:w="2812" w:type="dxa"/>
+            <w:vAlign w:val="center"/>
+          </w:tcPr>
+          <w:p>
+            <w:pPr>
+              <w:tabs>
+                <w:tab w:val="left" w:pos="0"/>
+              </w:tabs>
+              <w:jc w:val="center"/>
+              <w:rPr>
+                <w:szCs w:val="28"/>
+              </w:rPr>
+            </w:pPr>
+            <w:r>
+              <w:rPr>
+                <w:szCs w:val="28"/>
+              </w:rPr>
+              <w:t>Средняя степень распространённости.</w:t>
+            </w:r>
+          </w:p>
+          <w:p>
+            <w:pPr>
+              <w:tabs>
+                <w:tab w:val="left" w:pos="0"/>
+              </w:tabs>
+              <w:jc w:val="center"/>
+              <w:rPr>
+                <w:szCs w:val="28"/>
+              </w:rPr>
+            </w:pPr>
+            <w:r>
+              <w:rPr>
+                <w:szCs w:val="28"/>
+              </w:rPr>
+              <w:t>Используется в некоторых СУБД в качестве альтернативного алгоритма шифрования</w:t>
+            </w:r>
+          </w:p>
+        </w:tc>
+        <w:tc>
+          <w:tcPr>
+            <w:tcW w:w="1559" w:type="dxa"/>
+            <w:vAlign w:val="center"/>
+          </w:tcPr>
+          <w:p>
+            <w:pPr>
+              <w:tabs>
+                <w:tab w:val="left" w:pos="0"/>
+              </w:tabs>
+              <w:jc w:val="center"/>
+              <w:rPr>
+                <w:szCs w:val="28"/>
+              </w:rPr>
+            </w:pPr>
+            <w:r>
+              <w:rPr>
+                <w:szCs w:val="28"/>
+              </w:rPr>
+              <w:t>Низкое</w:t>
+            </w:r>
+          </w:p>
+        </w:tc>
+        <w:tc>
+          <w:tcPr>
+            <w:tcW w:w="1560" w:type="dxa"/>
+            <w:vAlign w:val="center"/>
+          </w:tcPr>
+          <w:p>
+            <w:pPr>
+              <w:jc w:val="center"/>
+            </w:pPr>
+            <w:r>
+              <w:t xml:space="preserve">Средняя </w:t>
+            </w:r>
+            <w:proofErr w:type="spellStart"/>
+            <w:r>
+              <w:t>Скрость</w:t>
+            </w:r>
+            <w:proofErr w:type="spellEnd"/>
+          </w:p>
+        </w:tc>
+        <w:tc>
+          <w:tcPr>
+            <w:tcW w:w="1418" w:type="dxa"/>
+            <w:vAlign w:val="center"/>
+          </w:tcPr>
+          <w:p>
+            <w:pPr>
+              <w:tabs>
+                <w:tab w:val="left" w:pos="0"/>
+              </w:tabs>
+              <w:jc w:val="center"/>
+              <w:rPr>
+                <w:szCs w:val="28"/>
+                <w:lang w:val="en-US"/>
+              </w:rPr>
+            </w:pPr>
+            <w:r>
+              <w:rPr>
+                <w:szCs w:val="28"/>
+                <w:lang w:val="en-US"/>
+              </w:rPr>
+              <w:t>2-3</w:t>
+            </w:r>
           </w:p>
         </w:tc>
       </w:tr>
@@ -24310,7 +25178,6 @@
           <w:rFonts w:eastAsiaTheme="minorEastAsia"/>
           <w:sz w:val="28"/>
           <w:szCs w:val="28"/>
-          <w:lang w:val="en-US"/>
         </w:rPr>
       </w:pPr>
     </w:p>
@@ -24323,12 +25190,82 @@
           <w:rFonts w:eastAsiaTheme="minorEastAsia"/>
           <w:sz w:val="28"/>
           <w:szCs w:val="28"/>
-          <w:lang w:val="en-US"/>
-        </w:rPr>
-      </w:pPr>
+        </w:rPr>
+      </w:pPr>
+      <w:r>
+        <w:rPr>
+          <w:rFonts w:eastAsiaTheme="minorEastAsia"/>
+          <w:sz w:val="28"/>
+          <w:szCs w:val="28"/>
+        </w:rPr>
+        <w:t>Таким образом, исходя из данных, представленных</w:t>
+      </w:r>
+      <w:r>
+        <w:rPr>
+          <w:rFonts w:eastAsiaTheme="minorEastAsia"/>
+          <w:sz w:val="28"/>
+          <w:szCs w:val="28"/>
+        </w:rPr>
+        <w:t xml:space="preserve"> в таблицах №</w:t>
+      </w:r>
+      <w:r>
+        <w:rPr>
+          <w:rFonts w:eastAsiaTheme="minorEastAsia"/>
+          <w:sz w:val="28"/>
+          <w:szCs w:val="28"/>
+        </w:rPr>
+        <w:t xml:space="preserve"> 6 </w:t>
+      </w:r>
+      <w:r>
+        <w:rPr>
+          <w:rFonts w:eastAsiaTheme="minorEastAsia"/>
+          <w:sz w:val="28"/>
+          <w:szCs w:val="28"/>
+        </w:rPr>
+        <w:t xml:space="preserve">и 7, а </w:t>
+      </w:r>
+      <w:proofErr w:type="spellStart"/>
+      <w:r>
+        <w:rPr>
+          <w:rFonts w:eastAsiaTheme="minorEastAsia"/>
+          <w:sz w:val="28"/>
+          <w:szCs w:val="28"/>
+        </w:rPr>
+        <w:t>та</w:t>
+      </w:r>
+      <w:r>
+        <w:rPr>
+          <w:rFonts w:eastAsiaTheme="minorEastAsia"/>
+          <w:sz w:val="28"/>
+          <w:szCs w:val="28"/>
+        </w:rPr>
+        <w:t>же</w:t>
+      </w:r>
+      <w:proofErr w:type="spellEnd"/>
+      <w:r>
+        <w:rPr>
+          <w:rFonts w:eastAsiaTheme="minorEastAsia"/>
+          <w:sz w:val="28"/>
+          <w:szCs w:val="28"/>
+        </w:rPr>
+        <w:t xml:space="preserve"> опираясь на описание алгоритмов, представленное выше, можно сделать следующий выбор</w:t>
+      </w:r>
+      <w:r>
+        <w:rPr>
+          <w:rFonts w:eastAsiaTheme="minorEastAsia"/>
+          <w:sz w:val="28"/>
+          <w:szCs w:val="28"/>
+        </w:rPr>
+        <w:t>:</w:t>
+      </w:r>
     </w:p>
     <w:p>
       <w:pPr>
+        <w:pStyle w:val="a6"/>
+        <w:numPr>
+          <w:ilvl w:val="0"/>
+          <w:numId w:val="35"/>
+        </w:numPr>
         <w:tabs>
           <w:tab w:val="left" w:pos="0"/>
         </w:tabs>
@@ -24336,12 +25273,93 @@
           <w:rFonts w:eastAsiaTheme="minorEastAsia"/>
           <w:sz w:val="28"/>
           <w:szCs w:val="28"/>
+        </w:rPr>
+      </w:pPr>
+      <w:r>
+        <w:rPr>
+          <w:rFonts w:eastAsiaTheme="minorEastAsia"/>
+          <w:sz w:val="28"/>
+          <w:szCs w:val="28"/>
+        </w:rPr>
+        <w:t>На основании оценок экспертов</w:t>
+      </w:r>
+      <w:r>
+        <w:rPr>
+          <w:rFonts w:eastAsiaTheme="minorEastAsia"/>
+          <w:sz w:val="28"/>
+          <w:szCs w:val="28"/>
+        </w:rPr>
+        <w:t xml:space="preserve"> относительно быстродействия алгоритма, </w:t>
+      </w:r>
+      <w:r>
+        <w:rPr>
+          <w:rFonts w:eastAsiaTheme="minorEastAsia"/>
+          <w:sz w:val="28"/>
+          <w:szCs w:val="28"/>
+        </w:rPr>
+        <w:t>низкой распространённости</w:t>
+      </w:r>
+      <w:r>
+        <w:rPr>
+          <w:rFonts w:eastAsiaTheme="minorEastAsia"/>
+          <w:sz w:val="28"/>
+          <w:szCs w:val="28"/>
+        </w:rPr>
+        <w:t xml:space="preserve"> алгоритма, а </w:t>
+      </w:r>
+      <w:proofErr w:type="gramStart"/>
+      <w:r>
+        <w:rPr>
+          <w:rFonts w:eastAsiaTheme="minorEastAsia"/>
+          <w:sz w:val="28"/>
+          <w:szCs w:val="28"/>
+        </w:rPr>
+        <w:t>так-же</w:t>
+      </w:r>
+      <w:proofErr w:type="gramEnd"/>
+      <w:r>
+        <w:rPr>
+          <w:rFonts w:eastAsiaTheme="minorEastAsia"/>
+          <w:sz w:val="28"/>
+          <w:szCs w:val="28"/>
+        </w:rPr>
+        <w:t xml:space="preserve"> ввиду отсутствия возможности </w:t>
+      </w:r>
+      <w:r>
+        <w:rPr>
+          <w:rFonts w:eastAsiaTheme="minorEastAsia"/>
+          <w:sz w:val="28"/>
+          <w:szCs w:val="28"/>
+        </w:rPr>
+        <w:t xml:space="preserve">однозначного математического доказательства стойкости алгоритма – исключить из списка вариантов алгоритм </w:t>
+      </w:r>
+      <w:proofErr w:type="spellStart"/>
+      <w:r>
+        <w:rPr>
+          <w:rFonts w:eastAsiaTheme="minorEastAsia"/>
+          <w:sz w:val="28"/>
+          <w:szCs w:val="28"/>
           <w:lang w:val="en-US"/>
         </w:rPr>
-      </w:pPr>
+        <w:t>Twofish</w:t>
+      </w:r>
+      <w:proofErr w:type="spellEnd"/>
+      <w:r>
+        <w:rPr>
+          <w:rFonts w:eastAsiaTheme="minorEastAsia"/>
+          <w:sz w:val="28"/>
+          <w:szCs w:val="28"/>
+        </w:rPr>
+        <w:t>.</w:t>
+      </w:r>
     </w:p>
     <w:p>
       <w:pPr>
+        <w:pStyle w:val="a6"/>
+        <w:numPr>
+          <w:ilvl w:val="0"/>
+          <w:numId w:val="35"/>
+        </w:numPr>
         <w:tabs>
           <w:tab w:val="left" w:pos="0"/>
         </w:tabs>
@@ -24349,9 +25367,122 @@
           <w:rFonts w:eastAsiaTheme="minorEastAsia"/>
           <w:sz w:val="28"/>
           <w:szCs w:val="28"/>
+        </w:rPr>
+      </w:pPr>
+      <w:r>
+        <w:rPr>
+          <w:rFonts w:eastAsiaTheme="minorEastAsia"/>
+          <w:sz w:val="28"/>
+          <w:szCs w:val="28"/>
+        </w:rPr>
+        <w:t xml:space="preserve">Учитывая приблизительно равную степень криптостойкости алгоритмов </w:t>
+      </w:r>
+      <w:r>
+        <w:rPr>
+          <w:rFonts w:eastAsiaTheme="minorEastAsia"/>
+          <w:sz w:val="28"/>
+          <w:szCs w:val="28"/>
           <w:lang w:val="en-US"/>
         </w:rPr>
-      </w:pPr>
+        <w:t>AES</w:t>
+      </w:r>
+      <w:r>
+        <w:rPr>
+          <w:rFonts w:eastAsiaTheme="minorEastAsia"/>
+          <w:sz w:val="28"/>
+          <w:szCs w:val="28"/>
+        </w:rPr>
+        <w:t xml:space="preserve"> </w:t>
+      </w:r>
+      <w:r>
+        <w:rPr>
+          <w:rFonts w:eastAsiaTheme="minorEastAsia"/>
+          <w:sz w:val="28"/>
+          <w:szCs w:val="28"/>
+        </w:rPr>
+        <w:t xml:space="preserve">и </w:t>
+      </w:r>
+      <w:r>
+        <w:rPr>
+          <w:rFonts w:eastAsiaTheme="minorEastAsia"/>
+          <w:sz w:val="28"/>
+          <w:szCs w:val="28"/>
+        </w:rPr>
+        <w:t>ГОСТ 28147-89</w:t>
+      </w:r>
+      <w:r>
+        <w:rPr>
+          <w:rFonts w:eastAsiaTheme="minorEastAsia"/>
+          <w:sz w:val="28"/>
+          <w:szCs w:val="28"/>
+        </w:rPr>
+        <w:t xml:space="preserve">, выбираем </w:t>
+      </w:r>
+      <w:r>
+        <w:rPr>
+          <w:rFonts w:eastAsiaTheme="minorEastAsia"/>
+          <w:sz w:val="28"/>
+          <w:szCs w:val="28"/>
+          <w:lang w:val="en-US"/>
+        </w:rPr>
+        <w:t>AES</w:t>
+      </w:r>
+      <w:r>
+        <w:rPr>
+          <w:rFonts w:eastAsiaTheme="minorEastAsia"/>
+          <w:sz w:val="28"/>
+          <w:szCs w:val="28"/>
+        </w:rPr>
+        <w:t xml:space="preserve"> в качестве основного алгоритма Шифрования в разрабатываемом ПО</w:t>
+      </w:r>
+      <w:r>
+        <w:rPr>
+          <w:rFonts w:eastAsiaTheme="minorEastAsia"/>
+          <w:sz w:val="28"/>
+          <w:szCs w:val="28"/>
+        </w:rPr>
+        <w:t>,</w:t>
+      </w:r>
+      <w:r>
+        <w:rPr>
+          <w:rFonts w:eastAsiaTheme="minorEastAsia"/>
+          <w:sz w:val="28"/>
+          <w:szCs w:val="28"/>
+        </w:rPr>
+        <w:t xml:space="preserve"> ввиду большего размера шифруемого блока и большей степени</w:t>
+      </w:r>
+      <w:r>
+        <w:rPr>
+          <w:rFonts w:eastAsiaTheme="minorEastAsia"/>
+          <w:sz w:val="28"/>
+          <w:szCs w:val="28"/>
+        </w:rPr>
+        <w:t xml:space="preserve"> </w:t>
+      </w:r>
+      <w:r>
+        <w:rPr>
+          <w:rFonts w:eastAsiaTheme="minorEastAsia"/>
+          <w:sz w:val="28"/>
+          <w:szCs w:val="28"/>
+        </w:rPr>
+        <w:t xml:space="preserve">(по сравнению с </w:t>
+      </w:r>
+      <w:r>
+        <w:rPr>
+          <w:rFonts w:eastAsiaTheme="minorEastAsia"/>
+          <w:sz w:val="28"/>
+          <w:szCs w:val="28"/>
+        </w:rPr>
+        <w:t>ГОСТ 28147-89</w:t>
+      </w:r>
+      <w:r>
+        <w:rPr>
+          <w:rFonts w:eastAsiaTheme="minorEastAsia"/>
+          <w:sz w:val="28"/>
+          <w:szCs w:val="28"/>
+        </w:rPr>
+        <w:t>) распространённости данного алгоритма.</w:t>
+      </w:r>
     </w:p>
     <w:p>
       <w:pPr>
@@ -24362,7 +25493,6 @@
           <w:rFonts w:eastAsiaTheme="minorEastAsia"/>
           <w:sz w:val="28"/>
           <w:szCs w:val="28"/>
-          <w:lang w:val="en-US"/>
         </w:rPr>
       </w:pPr>
     </w:p>
@@ -24375,9 +25505,73 @@
           <w:rFonts w:eastAsiaTheme="minorEastAsia"/>
           <w:sz w:val="28"/>
           <w:szCs w:val="28"/>
+        </w:rPr>
+      </w:pPr>
+      <w:r>
+        <w:rPr>
+          <w:rFonts w:eastAsiaTheme="minorEastAsia"/>
+          <w:sz w:val="28"/>
+          <w:szCs w:val="28"/>
+        </w:rPr>
+        <w:t>Таким образом, подводя итог, в качестве алгоритма шифрования, реализация которого планируется в первую очередь</w:t>
+      </w:r>
+      <w:r>
+        <w:rPr>
+          <w:rFonts w:eastAsiaTheme="minorEastAsia"/>
+          <w:sz w:val="28"/>
+          <w:szCs w:val="28"/>
+        </w:rPr>
+        <w:t>,</w:t>
+      </w:r>
+      <w:r>
+        <w:rPr>
+          <w:rFonts w:eastAsiaTheme="minorEastAsia"/>
+          <w:sz w:val="28"/>
+          <w:szCs w:val="28"/>
+        </w:rPr>
+        <w:t xml:space="preserve"> был выбран алгорит</w:t>
+      </w:r>
+      <w:r>
+        <w:rPr>
+          <w:rFonts w:eastAsiaTheme="minorEastAsia"/>
+          <w:sz w:val="28"/>
+          <w:szCs w:val="28"/>
+        </w:rPr>
+        <w:t>м</w:t>
+      </w:r>
+      <w:r>
+        <w:rPr>
+          <w:rFonts w:eastAsiaTheme="minorEastAsia"/>
+          <w:sz w:val="28"/>
+          <w:szCs w:val="28"/>
+        </w:rPr>
+        <w:t xml:space="preserve"> </w:t>
+      </w:r>
+      <w:r>
+        <w:rPr>
+          <w:rFonts w:eastAsiaTheme="minorEastAsia"/>
+          <w:sz w:val="28"/>
+          <w:szCs w:val="28"/>
           <w:lang w:val="en-US"/>
         </w:rPr>
-      </w:pPr>
+        <w:t>AES</w:t>
+      </w:r>
+      <w:r>
+        <w:rPr>
+          <w:rFonts w:eastAsiaTheme="minorEastAsia"/>
+          <w:sz w:val="28"/>
+          <w:szCs w:val="28"/>
+        </w:rPr>
+        <w:t>(Rijndael)</w:t>
+      </w:r>
+      <w:r>
+        <w:rPr>
+          <w:rFonts w:eastAsiaTheme="minorEastAsia"/>
+          <w:sz w:val="28"/>
+          <w:szCs w:val="28"/>
+        </w:rPr>
+        <w:t>.</w:t>
+      </w:r>
     </w:p>
     <w:p>
       <w:pPr>
@@ -24388,9 +25582,10 @@
           <w:rFonts w:eastAsiaTheme="minorEastAsia"/>
           <w:sz w:val="28"/>
           <w:szCs w:val="28"/>
-          <w:lang w:val="en-US"/>
-        </w:rPr>
-      </w:pPr>
+        </w:rPr>
+      </w:pPr>
+      <w:bookmarkStart w:id="13" w:name="_GoBack"/>
+      <w:bookmarkEnd w:id="13"/>
     </w:p>
     <w:p>
       <w:pPr>
@@ -24401,7 +25596,6 @@
           <w:rFonts w:eastAsiaTheme="minorEastAsia"/>
           <w:sz w:val="28"/>
           <w:szCs w:val="28"/>
-          <w:lang w:val="en-US"/>
         </w:rPr>
       </w:pPr>
     </w:p>
@@ -24414,7 +25608,6 @@
           <w:rFonts w:eastAsiaTheme="minorEastAsia"/>
           <w:sz w:val="28"/>
           <w:szCs w:val="28"/>
-          <w:lang w:val="en-US"/>
         </w:rPr>
       </w:pPr>
     </w:p>
@@ -24427,7 +25620,6 @@
           <w:rFonts w:eastAsiaTheme="minorEastAsia"/>
           <w:sz w:val="28"/>
           <w:szCs w:val="28"/>
-          <w:lang w:val="en-US"/>
         </w:rPr>
       </w:pPr>
     </w:p>
@@ -24440,7 +25632,6 @@
           <w:rFonts w:eastAsiaTheme="minorEastAsia"/>
           <w:sz w:val="28"/>
           <w:szCs w:val="28"/>
-          <w:lang w:val="en-US"/>
         </w:rPr>
       </w:pPr>
     </w:p>
@@ -24453,7 +25644,6 @@
           <w:rFonts w:eastAsiaTheme="minorEastAsia"/>
           <w:sz w:val="28"/>
           <w:szCs w:val="28"/>
-          <w:lang w:val="en-US"/>
         </w:rPr>
       </w:pPr>
     </w:p>
@@ -24466,7 +25656,6 @@
           <w:rFonts w:eastAsiaTheme="minorEastAsia"/>
           <w:sz w:val="28"/>
           <w:szCs w:val="28"/>
-          <w:lang w:val="en-US"/>
         </w:rPr>
       </w:pPr>
     </w:p>
@@ -24479,46 +25668,6 @@
           <w:rFonts w:eastAsiaTheme="minorEastAsia"/>
           <w:sz w:val="28"/>
           <w:szCs w:val="28"/>
-          <w:lang w:val="en-US"/>
-        </w:rPr>
-      </w:pPr>
-    </w:p>
-    <w:p>
-      <w:pPr>
-        <w:tabs>
-          <w:tab w:val="left" w:pos="0"/>
-        </w:tabs>
-        <w:rPr>
-          <w:rFonts w:eastAsiaTheme="minorEastAsia"/>
-          <w:sz w:val="28"/>
-          <w:szCs w:val="28"/>
-          <w:lang w:val="en-US"/>
-        </w:rPr>
-      </w:pPr>
-    </w:p>
-    <w:p>
-      <w:pPr>
-        <w:tabs>
-          <w:tab w:val="left" w:pos="0"/>
-        </w:tabs>
-        <w:rPr>
-          <w:rFonts w:eastAsiaTheme="minorEastAsia"/>
-          <w:sz w:val="28"/>
-          <w:szCs w:val="28"/>
-          <w:lang w:val="en-US"/>
-        </w:rPr>
-      </w:pPr>
-    </w:p>
-    <w:p>
-      <w:pPr>
-        <w:tabs>
-          <w:tab w:val="left" w:pos="0"/>
-        </w:tabs>
-        <w:rPr>
-          <w:rFonts w:eastAsiaTheme="minorEastAsia"/>
-          <w:sz w:val="28"/>
-          <w:szCs w:val="28"/>
-          <w:lang w:val="en-US"/>
         </w:rPr>
       </w:pPr>
     </w:p>
@@ -24581,7 +25730,6 @@
             <w:color w:val="0B0080"/>
             <w:sz w:val="19"/>
             <w:szCs w:val="19"/>
-            <w:lang w:val="en-US"/>
           </w:rPr>
           <w:t>↑</w:t>
         </w:r>
@@ -24608,7 +25756,19 @@
           <w:szCs w:val="19"/>
           <w:lang w:val="en-US"/>
         </w:rPr>
-        <w:t xml:space="preserve">Shiho </w:t>
+        <w:t>Shiho</w:t>
+      </w:r>
+      <w:r>
+        <w:rPr>
+          <w:rStyle w:val="reference-text"/>
+          <w:rFonts w:ascii="Arial" w:hAnsi="Arial" w:cs="Arial"/>
+          <w:i/>
+          <w:iCs/>
+          <w:color w:val="252525"/>
+          <w:sz w:val="19"/>
+          <w:szCs w:val="19"/>
+        </w:rPr>
+        <w:t xml:space="preserve"> </w:t>
       </w:r>
       <w:proofErr w:type="spellStart"/>
       <w:r>
@@ -24634,7 +25794,6 @@
           <w:color w:val="252525"/>
           <w:sz w:val="19"/>
           <w:szCs w:val="19"/>
-          <w:lang w:val="en-US"/>
         </w:rPr>
         <w:t xml:space="preserve">, </w:t>
       </w:r>
@@ -24662,9 +25821,46 @@
           <w:color w:val="252525"/>
           <w:sz w:val="19"/>
           <w:szCs w:val="19"/>
+        </w:rPr>
+        <w:t xml:space="preserve"> </w:t>
+      </w:r>
+      <w:r>
+        <w:rPr>
+          <w:rStyle w:val="reference-text"/>
+          <w:rFonts w:ascii="Arial" w:hAnsi="Arial" w:cs="Arial"/>
+          <w:i/>
+          <w:iCs/>
+          <w:color w:val="252525"/>
+          <w:sz w:val="19"/>
+          <w:szCs w:val="19"/>
           <w:lang w:val="en-US"/>
         </w:rPr>
-        <w:t xml:space="preserve"> Lisa Yin</w:t>
+        <w:t>Lisa</w:t>
+      </w:r>
+      <w:r>
+        <w:rPr>
+          <w:rStyle w:val="reference-text"/>
+          <w:rFonts w:ascii="Arial" w:hAnsi="Arial" w:cs="Arial"/>
+          <w:i/>
+          <w:iCs/>
+          <w:color w:val="252525"/>
+          <w:sz w:val="19"/>
+          <w:szCs w:val="19"/>
+        </w:rPr>
+        <w:t xml:space="preserve"> </w:t>
+      </w:r>
+      <w:r>
+        <w:rPr>
+          <w:rStyle w:val="reference-text"/>
+          <w:rFonts w:ascii="Arial" w:hAnsi="Arial" w:cs="Arial"/>
+          <w:i/>
+          <w:iCs/>
+          <w:color w:val="252525"/>
+          <w:sz w:val="19"/>
+          <w:szCs w:val="19"/>
+          <w:lang w:val="en-US"/>
+        </w:rPr>
+        <w:t>Yin</w:t>
       </w:r>
       <w:r>
         <w:rPr>
@@ -24711,21 +25907,8 @@
             <w:szCs w:val="19"/>
             <w:lang w:val="en-US"/>
           </w:rPr>
-          <w:t xml:space="preserve"> (II</w:t>
+          <w:t xml:space="preserve"> (II)»</w:t>
         </w:r>
-        <w:proofErr w:type="gramStart"/>
-        <w:r>
-          <w:rPr>
-            <w:rStyle w:val="a9"/>
-            <w:rFonts w:ascii="Arial" w:hAnsi="Arial" w:cs="Arial"/>
-            <w:color w:val="663366"/>
-            <w:sz w:val="19"/>
-            <w:szCs w:val="19"/>
-            <w:lang w:val="en-US"/>
-          </w:rPr>
-          <w:t>)»</w:t>
-        </w:r>
-        <w:proofErr w:type="gramEnd"/>
       </w:hyperlink>
       <w:r>
         <w:rPr>
@@ -26607,6 +27790,95 @@
     </w:lvl>
   </w:abstractNum>
   <w:abstractNum w:abstractNumId="17">
+    <w:nsid w:val="45701003"/>
+    <w:multiLevelType w:val="hybridMultilevel"/>
+    <w:tmpl w:val="4C5257CA"/>
+    <w:lvl w:ilvl="0" w:tplc="0419000F">
+      <w:start w:val="1"/>
+      <w:numFmt w:val="decimal"/>
+      <w:lvlText w:val="%1."/>
+      <w:lvlJc w:val="left"/>
+      <w:pPr>
+        <w:ind w:left="720" w:hanging="360"/>
+      </w:pPr>
+      <w:rPr>
+        <w:rFonts w:hint="default"/>
+      </w:rPr>
+    </w:lvl>
+    <w:lvl w:ilvl="1" w:tplc="04190019" w:tentative="1">
+      <w:start w:val="1"/>
+      <w:numFmt w:val="lowerLetter"/>
+      <w:lvlText w:val="%2."/>
+      <w:lvlJc w:val="left"/>
+      <w:pPr>
+        <w:ind w:left="1440" w:hanging="360"/>
+      </w:pPr>
+    </w:lvl>
+    <w:lvl w:ilvl="2" w:tplc="0419001B" w:tentative="1">
+      <w:start w:val="1"/>
+      <w:numFmt w:val="lowerRoman"/>
+      <w:lvlText w:val="%3."/>
+      <w:lvlJc w:val="right"/>
+      <w:pPr>
+        <w:ind w:left="2160" w:hanging="180"/>
+      </w:pPr>
+    </w:lvl>
+    <w:lvl w:ilvl="3" w:tplc="0419000F" w:tentative="1">
+      <w:start w:val="1"/>
+      <w:numFmt w:val="decimal"/>
+      <w:lvlText w:val="%4."/>
+      <w:lvlJc w:val="left"/>
+      <w:pPr>
+        <w:ind w:left="2880" w:hanging="360"/>
+      </w:pPr>
+    </w:lvl>
+    <w:lvl w:ilvl="4" w:tplc="04190019" w:tentative="1">
+      <w:start w:val="1"/>
+      <w:numFmt w:val="lowerLetter"/>
+      <w:lvlText w:val="%5."/>
+      <w:lvlJc w:val="left"/>
+      <w:pPr>
+        <w:ind w:left="3600" w:hanging="360"/>
+      </w:pPr>
+    </w:lvl>
+    <w:lvl w:ilvl="5" w:tplc="0419001B" w:tentative="1">
+      <w:start w:val="1"/>
+      <w:numFmt w:val="lowerRoman"/>
+      <w:lvlText w:val="%6."/>
+      <w:lvlJc w:val="right"/>
+      <w:pPr>
+        <w:ind w:left="4320" w:hanging="180"/>
+      </w:pPr>
+    </w:lvl>
+    <w:lvl w:ilvl="6" w:tplc="0419000F" w:tentative="1">
+      <w:start w:val="1"/>
+      <w:numFmt w:val="decimal"/>
+      <w:lvlText w:val="%7."/>
+      <w:lvlJc w:val="left"/>
+      <w:pPr>
+        <w:ind w:left="5040" w:hanging="360"/>
+      </w:pPr>
+    </w:lvl>
+    <w:lvl w:ilvl="7" w:tplc="04190019" w:tentative="1">
+      <w:start w:val="1"/>
+      <w:numFmt w:val="lowerLetter"/>
+      <w:lvlText w:val="%8."/>
+      <w:lvlJc w:val="left"/>
+      <w:pPr>
+        <w:ind w:left="5760" w:hanging="360"/>
+      </w:pPr>
+    </w:lvl>
+    <w:lvl w:ilvl="8" w:tplc="0419001B" w:tentative="1">
+      <w:start w:val="1"/>
+      <w:numFmt w:val="lowerRoman"/>
+      <w:lvlText w:val="%9."/>
+      <w:lvlJc w:val="right"/>
+      <w:pPr>
+        <w:ind w:left="6480" w:hanging="180"/>
+      </w:pPr>
+    </w:lvl>
+  </w:abstractNum>
+  <w:abstractNum w:abstractNumId="18">
     <w:nsid w:val="4573159C"/>
     <w:multiLevelType w:val="multilevel"/>
     <w:tmpl w:val="55DC56A2"/>
@@ -26674,7 +27946,7 @@
       <w:lvlJc w:val="left"/>
     </w:lvl>
   </w:abstractNum>
-  <w:abstractNum w:abstractNumId="18">
+  <w:abstractNum w:abstractNumId="19">
     <w:nsid w:val="46BC5B7D"/>
     <w:multiLevelType w:val="hybridMultilevel"/>
     <w:tmpl w:val="2C400D32"/>
@@ -26763,7 +28035,7 @@
       </w:pPr>
     </w:lvl>
   </w:abstractNum>
-  <w:abstractNum w:abstractNumId="19">
+  <w:abstractNum w:abstractNumId="20">
     <w:nsid w:val="4A5C7958"/>
     <w:multiLevelType w:val="hybridMultilevel"/>
     <w:tmpl w:val="0C602A36"/>
@@ -26876,10 +28148,10 @@
       </w:rPr>
     </w:lvl>
   </w:abstractNum>
-  <w:abstractNum w:abstractNumId="20">
+  <w:abstractNum w:abstractNumId="21">
     <w:nsid w:val="55735A4A"/>
     <w:multiLevelType w:val="hybridMultilevel"/>
-    <w:tmpl w:val="05060A8A"/>
+    <w:tmpl w:val="FEEE7AEC"/>
     <w:lvl w:ilvl="0" w:tplc="0419000F">
       <w:start w:val="1"/>
       <w:numFmt w:val="decimal"/>
@@ -26962,7 +28234,7 @@
       </w:pPr>
     </w:lvl>
   </w:abstractNum>
-  <w:abstractNum w:abstractNumId="21">
+  <w:abstractNum w:abstractNumId="22">
     <w:nsid w:val="55DF1EA7"/>
     <w:multiLevelType w:val="hybridMultilevel"/>
     <w:tmpl w:val="289C5130"/>
@@ -27075,7 +28347,7 @@
       </w:rPr>
     </w:lvl>
   </w:abstractNum>
-  <w:abstractNum w:abstractNumId="22">
+  <w:abstractNum w:abstractNumId="23">
     <w:nsid w:val="584C2F06"/>
     <w:multiLevelType w:val="hybridMultilevel"/>
     <w:tmpl w:val="6CDED850"/>
@@ -27188,7 +28460,7 @@
       </w:rPr>
     </w:lvl>
   </w:abstractNum>
-  <w:abstractNum w:abstractNumId="23">
+  <w:abstractNum w:abstractNumId="24">
     <w:nsid w:val="595C7226"/>
     <w:multiLevelType w:val="hybridMultilevel"/>
     <w:tmpl w:val="ABA8C74A"/>
@@ -27277,7 +28549,7 @@
       </w:pPr>
     </w:lvl>
   </w:abstractNum>
-  <w:abstractNum w:abstractNumId="24">
+  <w:abstractNum w:abstractNumId="25">
     <w:nsid w:val="5F2C5EFC"/>
     <w:multiLevelType w:val="hybridMultilevel"/>
     <w:tmpl w:val="6550220C"/>
@@ -27363,7 +28635,7 @@
       </w:pPr>
     </w:lvl>
   </w:abstractNum>
-  <w:abstractNum w:abstractNumId="25">
+  <w:abstractNum w:abstractNumId="26">
     <w:nsid w:val="5F2D1E0D"/>
     <w:multiLevelType w:val="hybridMultilevel"/>
     <w:tmpl w:val="42FAEA42"/>
@@ -27476,7 +28748,7 @@
       </w:rPr>
     </w:lvl>
   </w:abstractNum>
-  <w:abstractNum w:abstractNumId="26">
+  <w:abstractNum w:abstractNumId="27">
     <w:nsid w:val="5F32469E"/>
     <w:multiLevelType w:val="hybridMultilevel"/>
     <w:tmpl w:val="BCE66D6A"/>
@@ -27562,7 +28834,7 @@
       </w:pPr>
     </w:lvl>
   </w:abstractNum>
-  <w:abstractNum w:abstractNumId="27">
+  <w:abstractNum w:abstractNumId="28">
     <w:nsid w:val="65E847B7"/>
     <w:multiLevelType w:val="hybridMultilevel"/>
     <w:tmpl w:val="F7225E38"/>
@@ -27675,7 +28947,7 @@
       </w:rPr>
     </w:lvl>
   </w:abstractNum>
-  <w:abstractNum w:abstractNumId="28">
+  <w:abstractNum w:abstractNumId="29">
     <w:nsid w:val="6B492D24"/>
     <w:multiLevelType w:val="hybridMultilevel"/>
     <w:tmpl w:val="E1DEAB2C"/>
@@ -27788,7 +29060,7 @@
       </w:rPr>
     </w:lvl>
   </w:abstractNum>
-  <w:abstractNum w:abstractNumId="29">
+  <w:abstractNum w:abstractNumId="30">
     <w:nsid w:val="77501544"/>
     <w:multiLevelType w:val="multilevel"/>
     <w:tmpl w:val="EF02ADF4"/>
@@ -27885,7 +29157,7 @@
       </w:pPr>
     </w:lvl>
   </w:abstractNum>
-  <w:abstractNum w:abstractNumId="30">
+  <w:abstractNum w:abstractNumId="31">
     <w:nsid w:val="78C1541C"/>
     <w:multiLevelType w:val="hybridMultilevel"/>
     <w:tmpl w:val="B2B8C5AA"/>
@@ -27974,7 +29246,7 @@
       </w:pPr>
     </w:lvl>
   </w:abstractNum>
-  <w:abstractNum w:abstractNumId="31">
+  <w:abstractNum w:abstractNumId="32">
     <w:nsid w:val="790F141E"/>
     <w:multiLevelType w:val="hybridMultilevel"/>
     <w:tmpl w:val="E62CD52A"/>
@@ -28087,7 +29359,7 @@
       </w:rPr>
     </w:lvl>
   </w:abstractNum>
-  <w:abstractNum w:abstractNumId="32">
+  <w:abstractNum w:abstractNumId="33">
     <w:nsid w:val="7C4942FE"/>
     <w:multiLevelType w:val="hybridMultilevel"/>
     <w:tmpl w:val="55260DC4"/>
@@ -28200,7 +29472,7 @@
       </w:rPr>
     </w:lvl>
   </w:abstractNum>
-  <w:abstractNum w:abstractNumId="33">
+  <w:abstractNum w:abstractNumId="34">
     <w:nsid w:val="7C6B7B7C"/>
     <w:multiLevelType w:val="hybridMultilevel"/>
     <w:tmpl w:val="D9621D42"/>
@@ -28317,34 +29589,34 @@
     <w:abstractNumId w:val="10"/>
   </w:num>
   <w:num w:numId="2">
-    <w:abstractNumId w:val="21"/>
+    <w:abstractNumId w:val="22"/>
   </w:num>
   <w:num w:numId="3">
-    <w:abstractNumId w:val="19"/>
+    <w:abstractNumId w:val="20"/>
   </w:num>
   <w:num w:numId="4">
-    <w:abstractNumId w:val="27"/>
+    <w:abstractNumId w:val="28"/>
   </w:num>
   <w:num w:numId="5">
-    <w:abstractNumId w:val="23"/>
+    <w:abstractNumId w:val="24"/>
   </w:num>
   <w:num w:numId="6">
     <w:abstractNumId w:val="11"/>
   </w:num>
   <w:num w:numId="7">
-    <w:abstractNumId w:val="18"/>
+    <w:abstractNumId w:val="19"/>
   </w:num>
   <w:num w:numId="8">
     <w:abstractNumId w:val="2"/>
   </w:num>
   <w:num w:numId="9">
-    <w:abstractNumId w:val="30"/>
+    <w:abstractNumId w:val="31"/>
   </w:num>
   <w:num w:numId="10">
-    <w:abstractNumId w:val="17"/>
+    <w:abstractNumId w:val="18"/>
   </w:num>
   <w:num w:numId="11">
-    <w:abstractNumId w:val="32"/>
+    <w:abstractNumId w:val="33"/>
   </w:num>
   <w:num w:numId="12">
     <w:abstractNumId w:val="1"/>
@@ -28353,16 +29625,16 @@
     <w:abstractNumId w:val="7"/>
   </w:num>
   <w:num w:numId="14">
-    <w:abstractNumId w:val="24"/>
+    <w:abstractNumId w:val="25"/>
   </w:num>
   <w:num w:numId="15">
     <w:abstractNumId w:val="6"/>
   </w:num>
   <w:num w:numId="16">
-    <w:abstractNumId w:val="26"/>
+    <w:abstractNumId w:val="27"/>
   </w:num>
   <w:num w:numId="17">
-    <w:abstractNumId w:val="28"/>
+    <w:abstractNumId w:val="29"/>
   </w:num>
   <w:num w:numId="18">
     <w:abstractNumId w:val="0"/>
@@ -28380,22 +29652,22 @@
     <w:abstractNumId w:val="16"/>
   </w:num>
   <w:num w:numId="23">
-    <w:abstractNumId w:val="31"/>
+    <w:abstractNumId w:val="32"/>
   </w:num>
   <w:num w:numId="24">
-    <w:abstractNumId w:val="29"/>
+    <w:abstractNumId w:val="30"/>
   </w:num>
   <w:num w:numId="25">
     <w:abstractNumId w:val="4"/>
   </w:num>
   <w:num w:numId="26">
-    <w:abstractNumId w:val="25"/>
+    <w:abstractNumId w:val="26"/>
   </w:num>
   <w:num w:numId="27">
-    <w:abstractNumId w:val="20"/>
+    <w:abstractNumId w:val="21"/>
   </w:num>
   <w:num w:numId="28">
-    <w:abstractNumId w:val="22"/>
+    <w:abstractNumId w:val="23"/>
   </w:num>
   <w:num w:numId="29">
     <w:abstractNumId w:val="14"/>
@@ -28424,7 +29696,10 @@
     <w:abstractNumId w:val="5"/>
   </w:num>
   <w:num w:numId="34">
-    <w:abstractNumId w:val="33"/>
+    <w:abstractNumId w:val="34"/>
+  </w:num>
+  <w:num w:numId="35">
+    <w:abstractNumId w:val="17"/>
   </w:num>
 </w:numbering>
 </file>
@@ -28588,6 +29863,7 @@
   <w:style w:type="paragraph" w:default="1" w:styleId="a">
     <w:name w:val="Normal"/>
     <w:qFormat/>
+    <w:rsid w:val="00974E75"/>
   </w:style>
   <w:style w:type="paragraph" w:styleId="1">
     <w:name w:val="heading 1"/>
@@ -29303,6 +30579,7 @@
   <w:style w:type="paragraph" w:default="1" w:styleId="a">
     <w:name w:val="Normal"/>
     <w:qFormat/>
+    <w:rsid w:val="00974E75"/>
   </w:style>
   <w:style w:type="paragraph" w:styleId="1">
     <w:name w:val="heading 1"/>
@@ -30149,7 +31426,7 @@
 </file>
 
 <file path=customXml/itemProps1.xml><?xml version="1.0" encoding="utf-8"?>
-<ds:datastoreItem xmlns:ds="http://schemas.openxmlformats.org/officeDocument/2006/customXml" ds:itemID="{13EECA65-C654-44B0-9D8D-F40F2B73E27A}">
+<ds:datastoreItem xmlns:ds="http://schemas.openxmlformats.org/officeDocument/2006/customXml" ds:itemID="{55CCDBD7-4937-49EA-984C-07924407A3AD}">
   <ds:schemaRefs>
     <ds:schemaRef ds:uri="http://schemas.openxmlformats.org/officeDocument/2006/bibliography"/>
   </ds:schemaRefs>

</xml_diff>